<commit_message>
update otc fundout java sdk doc
</commit_message>
<xml_diff>
--- a/be-openapi-javasdk接入文档V[0.2].docx
+++ b/be-openapi-javasdk接入文档V[0.2].docx
@@ -9413,17 +9413,11 @@
     <w:p>
       <w:pPr>
         <w:jc w:val="left"/>
-        <w:rPr>
-          <w:rFonts w:hint="eastAsia"/>
-        </w:rPr>
       </w:pPr>
     </w:p>
     <w:p>
       <w:pPr>
         <w:pStyle w:val="3"/>
-        <w:rPr>
-          <w:rFonts w:hint="eastAsia"/>
-        </w:rPr>
       </w:pPr>
       <w:r>
         <w:rPr>
@@ -9528,6 +9522,11 @@
       </w:r>
     </w:p>
     <w:p>
+      <w:pPr>
+        <w:rPr>
+          <w:rFonts w:hint="eastAsia"/>
+        </w:rPr>
+      </w:pPr>
       <w:r>
         <w:t xml:space="preserve">        </w:t>
       </w:r>
@@ -9540,6 +9539,7 @@
         <w:t xml:space="preserve"> data = </w:t>
       </w:r>
       <w:proofErr w:type="spellStart"/>
+      <w:proofErr w:type="gramStart"/>
       <w:r>
         <w:t>gatewayClient.invoke</w:t>
       </w:r>
@@ -9548,6 +9548,7 @@
         <w:t>(</w:t>
       </w:r>
       <w:proofErr w:type="spellStart"/>
+      <w:proofErr w:type="gramEnd"/>
       <w:r>
         <w:t>serviceIndex</w:t>
       </w:r>
@@ -9574,17 +9575,953 @@
     </w:p>
     <w:p>
       <w:pPr>
-        <w:rPr>
-          <w:rFonts w:hint="eastAsia"/>
-        </w:rPr>
-      </w:pPr>
+        <w:pStyle w:val="3"/>
+      </w:pPr>
+      <w:r>
+        <w:rPr>
+          <w:rFonts w:hint="eastAsia"/>
+        </w:rPr>
+        <w:t>浮动资产额度出款货币</w:t>
+      </w:r>
+    </w:p>
+    <w:p>
       <w:r>
         <w:t xml:space="preserve">  </w:t>
+      </w:r>
+      <w:r>
+        <w:t xml:space="preserve"> </w:t>
+      </w:r>
+      <w:proofErr w:type="spellStart"/>
+      <w:r>
+        <w:t>FiatFundoutFloatAssetRequest</w:t>
+      </w:r>
+      <w:proofErr w:type="spellEnd"/>
+      <w:r>
+        <w:t xml:space="preserve"> request = new </w:t>
+      </w:r>
+      <w:proofErr w:type="spellStart"/>
+      <w:proofErr w:type="gramStart"/>
+      <w:r>
+        <w:t>FiatFundoutFloatAssetRequest</w:t>
+      </w:r>
+      <w:proofErr w:type="spellEnd"/>
+      <w:r>
+        <w:t>(</w:t>
+      </w:r>
+      <w:proofErr w:type="gramEnd"/>
+      <w:r>
+        <w:t>);</w:t>
+      </w:r>
+    </w:p>
+    <w:p>
+      <w:r>
+        <w:t xml:space="preserve">        </w:t>
+      </w:r>
+      <w:proofErr w:type="spellStart"/>
+      <w:proofErr w:type="gramStart"/>
+      <w:r>
+        <w:t>request.setAssetCode</w:t>
+      </w:r>
+      <w:proofErr w:type="spellEnd"/>
+      <w:r>
+        <w:t>(</w:t>
+      </w:r>
+      <w:proofErr w:type="gramEnd"/>
+      <w:r>
+        <w:t>"USDT_ERC20");</w:t>
+      </w:r>
+    </w:p>
+    <w:p>
+      <w:r>
+        <w:t xml:space="preserve">        </w:t>
+      </w:r>
+      <w:proofErr w:type="spellStart"/>
+      <w:proofErr w:type="gramStart"/>
+      <w:r>
+        <w:t>request.setOutTradeNo</w:t>
+      </w:r>
+      <w:proofErr w:type="spellEnd"/>
+      <w:r>
+        <w:t>(</w:t>
+      </w:r>
+      <w:proofErr w:type="spellStart"/>
+      <w:proofErr w:type="gramEnd"/>
+      <w:r>
+        <w:t>outTradeNo</w:t>
+      </w:r>
+      <w:proofErr w:type="spellEnd"/>
+      <w:r>
+        <w:t>);</w:t>
+      </w:r>
+    </w:p>
+    <w:p>
+      <w:r>
+        <w:t xml:space="preserve">        </w:t>
+      </w:r>
+      <w:proofErr w:type="spellStart"/>
+      <w:proofErr w:type="gramStart"/>
+      <w:r>
+        <w:t>request.setCurrencyCode</w:t>
+      </w:r>
+      <w:proofErr w:type="spellEnd"/>
+      <w:r>
+        <w:t>(</w:t>
+      </w:r>
+      <w:proofErr w:type="gramEnd"/>
+      <w:r>
+        <w:t>"CNY");</w:t>
+      </w:r>
+    </w:p>
+    <w:p>
+      <w:r>
+        <w:t xml:space="preserve">        </w:t>
+      </w:r>
+      <w:proofErr w:type="spellStart"/>
+      <w:proofErr w:type="gramStart"/>
+      <w:r>
+        <w:t>request.setCurrencyAmount</w:t>
+      </w:r>
+      <w:proofErr w:type="spellEnd"/>
+      <w:r>
+        <w:t>(</w:t>
+      </w:r>
+      <w:proofErr w:type="gramEnd"/>
+      <w:r>
+        <w:t xml:space="preserve">new </w:t>
+      </w:r>
+      <w:proofErr w:type="spellStart"/>
+      <w:r>
+        <w:t>BigDecimal</w:t>
+      </w:r>
+      <w:proofErr w:type="spellEnd"/>
+      <w:r>
+        <w:t>("30"));</w:t>
+      </w:r>
+    </w:p>
+    <w:p>
+      <w:r>
+        <w:t xml:space="preserve">        </w:t>
+      </w:r>
+      <w:proofErr w:type="spellStart"/>
+      <w:proofErr w:type="gramStart"/>
+      <w:r>
+        <w:t>request.setNotifyUrl</w:t>
+      </w:r>
+      <w:proofErr w:type="spellEnd"/>
+      <w:r>
+        <w:t>(</w:t>
+      </w:r>
+      <w:proofErr w:type="gramEnd"/>
+      <w:r>
+        <w:t>NOTIFY_URL);</w:t>
+      </w:r>
+    </w:p>
+    <w:p>
+      <w:r>
+        <w:t xml:space="preserve">        Map&lt;String, String&gt; </w:t>
+      </w:r>
+      <w:proofErr w:type="spellStart"/>
+      <w:r>
+        <w:t>params</w:t>
+      </w:r>
+      <w:proofErr w:type="spellEnd"/>
+      <w:r>
+        <w:t xml:space="preserve"> = new </w:t>
+      </w:r>
+      <w:proofErr w:type="spellStart"/>
+      <w:r>
+        <w:t>HashMap</w:t>
+      </w:r>
+      <w:proofErr w:type="spellEnd"/>
+      <w:r>
+        <w:t>&lt;</w:t>
+      </w:r>
+      <w:proofErr w:type="gramStart"/>
+      <w:r>
+        <w:t>&gt;(</w:t>
+      </w:r>
+      <w:proofErr w:type="gramEnd"/>
+      <w:r>
+        <w:t>);</w:t>
+      </w:r>
+    </w:p>
+    <w:p>
+      <w:r>
+        <w:t xml:space="preserve">        </w:t>
+      </w:r>
+      <w:proofErr w:type="spellStart"/>
+      <w:proofErr w:type="gramStart"/>
+      <w:r>
+        <w:t>params.put</w:t>
+      </w:r>
+      <w:proofErr w:type="spellEnd"/>
+      <w:r>
+        <w:t>(</w:t>
+      </w:r>
+      <w:proofErr w:type="gramEnd"/>
+      <w:r>
+        <w:t>"</w:t>
+      </w:r>
+      <w:proofErr w:type="spellStart"/>
+      <w:r>
+        <w:t>accountType</w:t>
+      </w:r>
+      <w:proofErr w:type="spellEnd"/>
+      <w:r>
+        <w:t>", "BANKCARD");</w:t>
+      </w:r>
+    </w:p>
+    <w:p>
+      <w:r>
+        <w:t xml:space="preserve">        </w:t>
+      </w:r>
+      <w:proofErr w:type="spellStart"/>
+      <w:proofErr w:type="gramStart"/>
+      <w:r>
+        <w:t>params.put</w:t>
+      </w:r>
+      <w:proofErr w:type="spellEnd"/>
+      <w:r>
+        <w:t>(</w:t>
+      </w:r>
+      <w:proofErr w:type="gramEnd"/>
+      <w:r>
+        <w:t>"</w:t>
+      </w:r>
+      <w:proofErr w:type="spellStart"/>
+      <w:r>
+        <w:t>accountNo</w:t>
+      </w:r>
+      <w:proofErr w:type="spellEnd"/>
+      <w:r>
+        <w:t>", "zhangdan44");</w:t>
+      </w:r>
+    </w:p>
+    <w:p>
+      <w:pPr>
+        <w:rPr>
+          <w:rFonts w:hint="eastAsia"/>
+        </w:rPr>
+      </w:pPr>
+      <w:r>
+        <w:rPr>
+          <w:rFonts w:hint="eastAsia"/>
+        </w:rPr>
+        <w:lastRenderedPageBreak/>
+        <w:t xml:space="preserve">        </w:t>
+      </w:r>
+      <w:proofErr w:type="spellStart"/>
+      <w:r>
+        <w:rPr>
+          <w:rFonts w:hint="eastAsia"/>
+        </w:rPr>
+        <w:t>params.put</w:t>
+      </w:r>
+      <w:proofErr w:type="spellEnd"/>
+      <w:r>
+        <w:rPr>
+          <w:rFonts w:hint="eastAsia"/>
+        </w:rPr>
+        <w:t>("</w:t>
+      </w:r>
+      <w:proofErr w:type="spellStart"/>
+      <w:r>
+        <w:rPr>
+          <w:rFonts w:hint="eastAsia"/>
+        </w:rPr>
+        <w:t>accountName</w:t>
+      </w:r>
+      <w:proofErr w:type="spellEnd"/>
+      <w:r>
+        <w:rPr>
+          <w:rFonts w:hint="eastAsia"/>
+        </w:rPr>
+        <w:t>", "</w:t>
+      </w:r>
+      <w:r>
+        <w:rPr>
+          <w:rFonts w:hint="eastAsia"/>
+        </w:rPr>
+        <w:t>李四</w:t>
+      </w:r>
+      <w:r>
+        <w:rPr>
+          <w:rFonts w:hint="eastAsia"/>
+        </w:rPr>
+        <w:t>");</w:t>
+      </w:r>
+    </w:p>
+    <w:p>
+      <w:pPr>
+        <w:rPr>
+          <w:rFonts w:hint="eastAsia"/>
+        </w:rPr>
+      </w:pPr>
+      <w:r>
+        <w:rPr>
+          <w:rFonts w:hint="eastAsia"/>
+        </w:rPr>
+        <w:t xml:space="preserve">        </w:t>
+      </w:r>
+      <w:proofErr w:type="spellStart"/>
+      <w:r>
+        <w:rPr>
+          <w:rFonts w:hint="eastAsia"/>
+        </w:rPr>
+        <w:t>params.put</w:t>
+      </w:r>
+      <w:proofErr w:type="spellEnd"/>
+      <w:r>
+        <w:rPr>
+          <w:rFonts w:hint="eastAsia"/>
+        </w:rPr>
+        <w:t>("bank", "</w:t>
+      </w:r>
+      <w:r>
+        <w:rPr>
+          <w:rFonts w:hint="eastAsia"/>
+        </w:rPr>
+        <w:t>招商银行</w:t>
+      </w:r>
+      <w:r>
+        <w:rPr>
+          <w:rFonts w:hint="eastAsia"/>
+        </w:rPr>
+        <w:t>");</w:t>
+      </w:r>
+    </w:p>
+    <w:p>
+      <w:pPr>
+        <w:rPr>
+          <w:rFonts w:hint="eastAsia"/>
+        </w:rPr>
+      </w:pPr>
+      <w:r>
+        <w:rPr>
+          <w:rFonts w:hint="eastAsia"/>
+        </w:rPr>
+        <w:t xml:space="preserve">        </w:t>
+      </w:r>
+      <w:proofErr w:type="spellStart"/>
+      <w:r>
+        <w:rPr>
+          <w:rFonts w:hint="eastAsia"/>
+        </w:rPr>
+        <w:t>params.put</w:t>
+      </w:r>
+      <w:proofErr w:type="spellEnd"/>
+      <w:r>
+        <w:rPr>
+          <w:rFonts w:hint="eastAsia"/>
+        </w:rPr>
+        <w:t>("branch", "</w:t>
+      </w:r>
+      <w:r>
+        <w:rPr>
+          <w:rFonts w:hint="eastAsia"/>
+        </w:rPr>
+        <w:t>上海浦东大道支行</w:t>
+      </w:r>
+      <w:r>
+        <w:rPr>
+          <w:rFonts w:hint="eastAsia"/>
+        </w:rPr>
+        <w:t>");</w:t>
+      </w:r>
+    </w:p>
+    <w:p>
+      <w:r>
+        <w:t xml:space="preserve">        </w:t>
+      </w:r>
+      <w:proofErr w:type="spellStart"/>
+      <w:proofErr w:type="gramStart"/>
+      <w:r>
+        <w:t>request.setReceiverParam</w:t>
+      </w:r>
+      <w:proofErr w:type="spellEnd"/>
+      <w:r>
+        <w:t>(</w:t>
+      </w:r>
+      <w:proofErr w:type="spellStart"/>
+      <w:proofErr w:type="gramEnd"/>
+      <w:r>
+        <w:t>params</w:t>
+      </w:r>
+      <w:proofErr w:type="spellEnd"/>
+      <w:r>
+        <w:t>);</w:t>
+      </w:r>
+    </w:p>
+    <w:p>
+      <w:r>
+        <w:t xml:space="preserve">        </w:t>
+      </w:r>
+      <w:proofErr w:type="spellStart"/>
+      <w:r>
+        <w:t>ServiceIndex</w:t>
+      </w:r>
+      <w:proofErr w:type="spellEnd"/>
+      <w:r>
+        <w:t xml:space="preserve"> </w:t>
+      </w:r>
+      <w:proofErr w:type="spellStart"/>
+      <w:r>
+        <w:t>serviceIndex</w:t>
+      </w:r>
+      <w:proofErr w:type="spellEnd"/>
+      <w:r>
+        <w:t xml:space="preserve"> = new </w:t>
+      </w:r>
+      <w:proofErr w:type="spellStart"/>
+      <w:proofErr w:type="gramStart"/>
+      <w:r>
+        <w:t>ServiceIndex</w:t>
+      </w:r>
+      <w:proofErr w:type="spellEnd"/>
+      <w:r>
+        <w:t>(</w:t>
+      </w:r>
+      <w:proofErr w:type="gramEnd"/>
+      <w:r>
+        <w:t>"</w:t>
+      </w:r>
+      <w:proofErr w:type="spellStart"/>
+      <w:r>
+        <w:t>fiatFundoutFloatAsset</w:t>
+      </w:r>
+      <w:proofErr w:type="spellEnd"/>
+      <w:r>
+        <w:t xml:space="preserve">", </w:t>
+      </w:r>
+      <w:proofErr w:type="spellStart"/>
+      <w:r>
+        <w:t>GatewayClientImpl.DEFAULT_SIGNATURE_VERSION</w:t>
+      </w:r>
+      <w:proofErr w:type="spellEnd"/>
+      <w:r>
+        <w:t>);</w:t>
+      </w:r>
+    </w:p>
+    <w:p>
+      <w:r>
+        <w:t xml:space="preserve">        </w:t>
+      </w:r>
+      <w:proofErr w:type="spellStart"/>
+      <w:r>
+        <w:t>OtcFundoutOrder</w:t>
+      </w:r>
+      <w:proofErr w:type="spellEnd"/>
+      <w:r>
+        <w:t xml:space="preserve"> </w:t>
+      </w:r>
+      <w:proofErr w:type="spellStart"/>
+      <w:r>
+        <w:t>otcFundoutOrder</w:t>
+      </w:r>
+      <w:proofErr w:type="spellEnd"/>
+      <w:r>
+        <w:t xml:space="preserve"> = </w:t>
+      </w:r>
+      <w:proofErr w:type="spellStart"/>
+      <w:proofErr w:type="gramStart"/>
+      <w:r>
+        <w:t>gatewayClient.invoke</w:t>
+      </w:r>
+      <w:proofErr w:type="spellEnd"/>
+      <w:r>
+        <w:t>(</w:t>
+      </w:r>
+      <w:proofErr w:type="spellStart"/>
+      <w:proofErr w:type="gramEnd"/>
+      <w:r>
+        <w:t>serviceIndex</w:t>
+      </w:r>
+      <w:proofErr w:type="spellEnd"/>
+      <w:r>
+        <w:t xml:space="preserve">, request, </w:t>
+      </w:r>
+      <w:proofErr w:type="spellStart"/>
+      <w:r>
+        <w:t>OtcFundoutOrder.class</w:t>
+      </w:r>
+      <w:proofErr w:type="spellEnd"/>
+      <w:r>
+        <w:t>);</w:t>
+      </w:r>
+    </w:p>
+    <w:p/>
+    <w:p>
+      <w:pPr>
+        <w:pStyle w:val="3"/>
+      </w:pPr>
+      <w:r>
+        <w:rPr>
+          <w:rFonts w:hint="eastAsia"/>
+        </w:rPr>
+        <w:t>浮动法币额度出款货币</w:t>
       </w:r>
       <w:bookmarkStart w:id="3" w:name="_GoBack"/>
       <w:bookmarkEnd w:id="3"/>
     </w:p>
     <w:p>
+      <w:proofErr w:type="spellStart"/>
+      <w:r>
+        <w:t>FiatFundoutFloatCurrencyRequest</w:t>
+      </w:r>
+      <w:proofErr w:type="spellEnd"/>
+      <w:r>
+        <w:t xml:space="preserve"> request = new </w:t>
+      </w:r>
+      <w:proofErr w:type="spellStart"/>
+      <w:proofErr w:type="gramStart"/>
+      <w:r>
+        <w:t>FiatFundoutFloatCurrencyRequest</w:t>
+      </w:r>
+      <w:proofErr w:type="spellEnd"/>
+      <w:r>
+        <w:t>(</w:t>
+      </w:r>
+      <w:proofErr w:type="gramEnd"/>
+      <w:r>
+        <w:t>);</w:t>
+      </w:r>
+    </w:p>
+    <w:p>
+      <w:r>
+        <w:t xml:space="preserve">        </w:t>
+      </w:r>
+      <w:proofErr w:type="spellStart"/>
+      <w:proofErr w:type="gramStart"/>
+      <w:r>
+        <w:t>request.setAssetCode</w:t>
+      </w:r>
+      <w:proofErr w:type="spellEnd"/>
+      <w:r>
+        <w:t>(</w:t>
+      </w:r>
+      <w:proofErr w:type="gramEnd"/>
+      <w:r>
+        <w:t>"USDT_ERC20");</w:t>
+      </w:r>
+    </w:p>
+    <w:p>
+      <w:r>
+        <w:t xml:space="preserve">        </w:t>
+      </w:r>
+      <w:proofErr w:type="spellStart"/>
+      <w:proofErr w:type="gramStart"/>
+      <w:r>
+        <w:t>request.setAssetAmount</w:t>
+      </w:r>
+      <w:proofErr w:type="spellEnd"/>
+      <w:r>
+        <w:t>(</w:t>
+      </w:r>
+      <w:proofErr w:type="gramEnd"/>
+      <w:r>
+        <w:t xml:space="preserve">new </w:t>
+      </w:r>
+      <w:proofErr w:type="spellStart"/>
+      <w:r>
+        <w:t>BigDecimal</w:t>
+      </w:r>
+      <w:proofErr w:type="spellEnd"/>
+      <w:r>
+        <w:t>("10"));</w:t>
+      </w:r>
+    </w:p>
+    <w:p>
+      <w:r>
+        <w:t xml:space="preserve">        </w:t>
+      </w:r>
+      <w:proofErr w:type="spellStart"/>
+      <w:proofErr w:type="gramStart"/>
+      <w:r>
+        <w:t>request.setCurrencyCode</w:t>
+      </w:r>
+      <w:proofErr w:type="spellEnd"/>
+      <w:r>
+        <w:t>(</w:t>
+      </w:r>
+      <w:proofErr w:type="gramEnd"/>
+      <w:r>
+        <w:t>"CNY");</w:t>
+      </w:r>
+    </w:p>
+    <w:p>
+      <w:r>
+        <w:t xml:space="preserve">        </w:t>
+      </w:r>
+      <w:proofErr w:type="spellStart"/>
+      <w:proofErr w:type="gramStart"/>
+      <w:r>
+        <w:t>request.setNotifyUrl</w:t>
+      </w:r>
+      <w:proofErr w:type="spellEnd"/>
+      <w:r>
+        <w:t>(</w:t>
+      </w:r>
+      <w:proofErr w:type="gramEnd"/>
+      <w:r>
+        <w:t>NOTIFY_URL);</w:t>
+      </w:r>
+    </w:p>
+    <w:p>
+      <w:r>
+        <w:t xml:space="preserve">        </w:t>
+      </w:r>
+      <w:proofErr w:type="spellStart"/>
+      <w:proofErr w:type="gramStart"/>
+      <w:r>
+        <w:t>request.setOutTradeNo</w:t>
+      </w:r>
+      <w:proofErr w:type="spellEnd"/>
+      <w:r>
+        <w:t>(</w:t>
+      </w:r>
+      <w:proofErr w:type="spellStart"/>
+      <w:proofErr w:type="gramEnd"/>
+      <w:r>
+        <w:t>outTradeNo</w:t>
+      </w:r>
+      <w:proofErr w:type="spellEnd"/>
+      <w:r>
+        <w:t>);</w:t>
+      </w:r>
+    </w:p>
+    <w:p>
+      <w:r>
+        <w:t xml:space="preserve">        Map&lt;String, String&gt; </w:t>
+      </w:r>
+      <w:proofErr w:type="spellStart"/>
+      <w:r>
+        <w:t>params</w:t>
+      </w:r>
+      <w:proofErr w:type="spellEnd"/>
+      <w:r>
+        <w:t xml:space="preserve"> = new </w:t>
+      </w:r>
+      <w:proofErr w:type="spellStart"/>
+      <w:r>
+        <w:t>HashMap</w:t>
+      </w:r>
+      <w:proofErr w:type="spellEnd"/>
+      <w:r>
+        <w:t>&lt;</w:t>
+      </w:r>
+      <w:proofErr w:type="gramStart"/>
+      <w:r>
+        <w:t>&gt;(</w:t>
+      </w:r>
+      <w:proofErr w:type="gramEnd"/>
+      <w:r>
+        <w:t>);</w:t>
+      </w:r>
+    </w:p>
+    <w:p>
+      <w:r>
+        <w:t xml:space="preserve">        </w:t>
+      </w:r>
+      <w:proofErr w:type="spellStart"/>
+      <w:proofErr w:type="gramStart"/>
+      <w:r>
+        <w:t>params.put</w:t>
+      </w:r>
+      <w:proofErr w:type="spellEnd"/>
+      <w:r>
+        <w:t>(</w:t>
+      </w:r>
+      <w:proofErr w:type="gramEnd"/>
+      <w:r>
+        <w:t>"</w:t>
+      </w:r>
+      <w:proofErr w:type="spellStart"/>
+      <w:r>
+        <w:t>accountType</w:t>
+      </w:r>
+      <w:proofErr w:type="spellEnd"/>
+      <w:r>
+        <w:t>", "BANKCARD");</w:t>
+      </w:r>
+    </w:p>
+    <w:p>
+      <w:r>
+        <w:t xml:space="preserve">        </w:t>
+      </w:r>
+      <w:proofErr w:type="spellStart"/>
+      <w:proofErr w:type="gramStart"/>
+      <w:r>
+        <w:t>params.put</w:t>
+      </w:r>
+      <w:proofErr w:type="spellEnd"/>
+      <w:r>
+        <w:t>(</w:t>
+      </w:r>
+      <w:proofErr w:type="gramEnd"/>
+      <w:r>
+        <w:t>"</w:t>
+      </w:r>
+      <w:proofErr w:type="spellStart"/>
+      <w:r>
+        <w:t>accountNo</w:t>
+      </w:r>
+      <w:proofErr w:type="spellEnd"/>
+      <w:r>
+        <w:t>", "zhangdan44");</w:t>
+      </w:r>
+    </w:p>
+    <w:p>
+      <w:pPr>
+        <w:rPr>
+          <w:rFonts w:hint="eastAsia"/>
+        </w:rPr>
+      </w:pPr>
+      <w:r>
+        <w:rPr>
+          <w:rFonts w:hint="eastAsia"/>
+        </w:rPr>
+        <w:t xml:space="preserve">        </w:t>
+      </w:r>
+      <w:proofErr w:type="spellStart"/>
+      <w:r>
+        <w:rPr>
+          <w:rFonts w:hint="eastAsia"/>
+        </w:rPr>
+        <w:t>params.put</w:t>
+      </w:r>
+      <w:proofErr w:type="spellEnd"/>
+      <w:r>
+        <w:rPr>
+          <w:rFonts w:hint="eastAsia"/>
+        </w:rPr>
+        <w:t>("</w:t>
+      </w:r>
+      <w:proofErr w:type="spellStart"/>
+      <w:r>
+        <w:rPr>
+          <w:rFonts w:hint="eastAsia"/>
+        </w:rPr>
+        <w:t>accountName</w:t>
+      </w:r>
+      <w:proofErr w:type="spellEnd"/>
+      <w:r>
+        <w:rPr>
+          <w:rFonts w:hint="eastAsia"/>
+        </w:rPr>
+        <w:t>", "</w:t>
+      </w:r>
+      <w:r>
+        <w:rPr>
+          <w:rFonts w:hint="eastAsia"/>
+        </w:rPr>
+        <w:t>李四</w:t>
+      </w:r>
+      <w:r>
+        <w:rPr>
+          <w:rFonts w:hint="eastAsia"/>
+        </w:rPr>
+        <w:t>");</w:t>
+      </w:r>
+    </w:p>
+    <w:p>
+      <w:pPr>
+        <w:rPr>
+          <w:rFonts w:hint="eastAsia"/>
+        </w:rPr>
+      </w:pPr>
+      <w:r>
+        <w:rPr>
+          <w:rFonts w:hint="eastAsia"/>
+        </w:rPr>
+        <w:t xml:space="preserve">        </w:t>
+      </w:r>
+      <w:proofErr w:type="spellStart"/>
+      <w:r>
+        <w:rPr>
+          <w:rFonts w:hint="eastAsia"/>
+        </w:rPr>
+        <w:t>params.put</w:t>
+      </w:r>
+      <w:proofErr w:type="spellEnd"/>
+      <w:r>
+        <w:rPr>
+          <w:rFonts w:hint="eastAsia"/>
+        </w:rPr>
+        <w:t>("bank", "</w:t>
+      </w:r>
+      <w:r>
+        <w:rPr>
+          <w:rFonts w:hint="eastAsia"/>
+        </w:rPr>
+        <w:t>招商银行</w:t>
+      </w:r>
+      <w:r>
+        <w:rPr>
+          <w:rFonts w:hint="eastAsia"/>
+        </w:rPr>
+        <w:t>");</w:t>
+      </w:r>
+    </w:p>
+    <w:p>
+      <w:pPr>
+        <w:rPr>
+          <w:rFonts w:hint="eastAsia"/>
+        </w:rPr>
+      </w:pPr>
+      <w:r>
+        <w:rPr>
+          <w:rFonts w:hint="eastAsia"/>
+        </w:rPr>
+        <w:t xml:space="preserve">        </w:t>
+      </w:r>
+      <w:proofErr w:type="spellStart"/>
+      <w:r>
+        <w:rPr>
+          <w:rFonts w:hint="eastAsia"/>
+        </w:rPr>
+        <w:t>params.put</w:t>
+      </w:r>
+      <w:proofErr w:type="spellEnd"/>
+      <w:r>
+        <w:rPr>
+          <w:rFonts w:hint="eastAsia"/>
+        </w:rPr>
+        <w:t>("branch", "</w:t>
+      </w:r>
+      <w:r>
+        <w:rPr>
+          <w:rFonts w:hint="eastAsia"/>
+        </w:rPr>
+        <w:t>上海浦东大道支行</w:t>
+      </w:r>
+      <w:r>
+        <w:rPr>
+          <w:rFonts w:hint="eastAsia"/>
+        </w:rPr>
+        <w:t>");</w:t>
+      </w:r>
+    </w:p>
+    <w:p>
+      <w:r>
+        <w:t xml:space="preserve">        </w:t>
+      </w:r>
+      <w:proofErr w:type="spellStart"/>
+      <w:proofErr w:type="gramStart"/>
+      <w:r>
+        <w:t>request.setReceiverParam</w:t>
+      </w:r>
+      <w:proofErr w:type="spellEnd"/>
+      <w:r>
+        <w:t>(</w:t>
+      </w:r>
+      <w:proofErr w:type="spellStart"/>
+      <w:proofErr w:type="gramEnd"/>
+      <w:r>
+        <w:t>params</w:t>
+      </w:r>
+      <w:proofErr w:type="spellEnd"/>
+      <w:r>
+        <w:t>);</w:t>
+      </w:r>
+    </w:p>
+    <w:p>
+      <w:r>
+        <w:t xml:space="preserve">        </w:t>
+      </w:r>
+      <w:proofErr w:type="spellStart"/>
+      <w:r>
+        <w:t>ServiceIndex</w:t>
+      </w:r>
+      <w:proofErr w:type="spellEnd"/>
+      <w:r>
+        <w:t xml:space="preserve"> </w:t>
+      </w:r>
+      <w:proofErr w:type="spellStart"/>
+      <w:r>
+        <w:t>serviceIndex</w:t>
+      </w:r>
+      <w:proofErr w:type="spellEnd"/>
+      <w:r>
+        <w:t xml:space="preserve"> = new </w:t>
+      </w:r>
+      <w:proofErr w:type="spellStart"/>
+      <w:proofErr w:type="gramStart"/>
+      <w:r>
+        <w:t>ServiceIndex</w:t>
+      </w:r>
+      <w:proofErr w:type="spellEnd"/>
+      <w:r>
+        <w:t>(</w:t>
+      </w:r>
+      <w:proofErr w:type="gramEnd"/>
+      <w:r>
+        <w:t>"</w:t>
+      </w:r>
+      <w:proofErr w:type="spellStart"/>
+      <w:r>
+        <w:t>fiatFundoutFloatCurrency</w:t>
+      </w:r>
+      <w:proofErr w:type="spellEnd"/>
+      <w:r>
+        <w:t xml:space="preserve">", </w:t>
+      </w:r>
+      <w:proofErr w:type="spellStart"/>
+      <w:r>
+        <w:t>GatewayClientImpl.DEFAULT_SIGNATURE_VERSION</w:t>
+      </w:r>
+      <w:proofErr w:type="spellEnd"/>
+      <w:r>
+        <w:t>);</w:t>
+      </w:r>
+    </w:p>
+    <w:p>
+      <w:r>
+        <w:t xml:space="preserve">        </w:t>
+      </w:r>
+      <w:proofErr w:type="spellStart"/>
+      <w:r>
+        <w:t>OtcFundoutOrder</w:t>
+      </w:r>
+      <w:proofErr w:type="spellEnd"/>
+      <w:r>
+        <w:t xml:space="preserve"> </w:t>
+      </w:r>
+      <w:proofErr w:type="spellStart"/>
+      <w:r>
+        <w:t>otcFundoutOrder</w:t>
+      </w:r>
+      <w:proofErr w:type="spellEnd"/>
+      <w:r>
+        <w:t xml:space="preserve"> = </w:t>
+      </w:r>
+      <w:proofErr w:type="spellStart"/>
+      <w:proofErr w:type="gramStart"/>
+      <w:r>
+        <w:t>gatewayClient.invoke</w:t>
+      </w:r>
+      <w:proofErr w:type="spellEnd"/>
+      <w:r>
+        <w:t>(</w:t>
+      </w:r>
+      <w:proofErr w:type="spellStart"/>
+      <w:proofErr w:type="gramEnd"/>
+      <w:r>
+        <w:t>serviceIndex</w:t>
+      </w:r>
+      <w:proofErr w:type="spellEnd"/>
+      <w:r>
+        <w:t xml:space="preserve">, request, </w:t>
+      </w:r>
+      <w:proofErr w:type="spellStart"/>
+      <w:r>
+        <w:t>OtcFundoutOrder.class</w:t>
+      </w:r>
+      <w:proofErr w:type="spellEnd"/>
+      <w:r>
+        <w:t>);</w:t>
+      </w:r>
+    </w:p>
+    <w:p>
       <w:pPr>
         <w:jc w:val="left"/>
       </w:pPr>
@@ -9693,149 +10630,149 @@
         <w:jc w:val="left"/>
       </w:pPr>
       <w:r>
+        <w:t>Map&lt;</w:t>
+      </w:r>
+      <w:proofErr w:type="spellStart"/>
+      <w:r>
+        <w:t>ServiceIndex</w:t>
+      </w:r>
+      <w:proofErr w:type="spellEnd"/>
+      <w:r>
+        <w:t xml:space="preserve">, Class&gt; </w:t>
+      </w:r>
+      <w:proofErr w:type="spellStart"/>
+      <w:r>
+        <w:t>notificationClassMap</w:t>
+      </w:r>
+      <w:proofErr w:type="spellEnd"/>
+      <w:r>
+        <w:t xml:space="preserve"> = new </w:t>
+      </w:r>
+      <w:proofErr w:type="spellStart"/>
+      <w:r>
+        <w:t>HashMap</w:t>
+      </w:r>
+      <w:proofErr w:type="spellEnd"/>
+      <w:r>
+        <w:t>&lt;</w:t>
+      </w:r>
+      <w:proofErr w:type="gramStart"/>
+      <w:r>
+        <w:t>&gt;(</w:t>
+      </w:r>
+      <w:proofErr w:type="gramEnd"/>
+      <w:r>
+        <w:t>);</w:t>
+      </w:r>
+    </w:p>
+    <w:p>
+      <w:pPr>
+        <w:jc w:val="left"/>
+      </w:pPr>
+      <w:proofErr w:type="spellStart"/>
+      <w:proofErr w:type="gramStart"/>
+      <w:r>
+        <w:t>notificationClassMap.put</w:t>
+      </w:r>
+      <w:proofErr w:type="spellEnd"/>
+      <w:r>
+        <w:t>(</w:t>
+      </w:r>
+      <w:proofErr w:type="gramEnd"/>
+      <w:r>
+        <w:t xml:space="preserve">new </w:t>
+      </w:r>
+      <w:proofErr w:type="spellStart"/>
+      <w:r>
+        <w:t>ServiceIndex</w:t>
+      </w:r>
+      <w:proofErr w:type="spellEnd"/>
+      <w:r>
+        <w:t>("</w:t>
+      </w:r>
+      <w:proofErr w:type="spellStart"/>
+      <w:r>
+        <w:t>payToAccount</w:t>
+      </w:r>
+      <w:proofErr w:type="spellEnd"/>
+      <w:r>
+        <w:t xml:space="preserve">", new </w:t>
+      </w:r>
+      <w:proofErr w:type="spellStart"/>
+      <w:r>
+        <w:t>BigDecimal</w:t>
+      </w:r>
+      <w:proofErr w:type="spellEnd"/>
+      <w:r>
+        <w:t xml:space="preserve">("1.0")), </w:t>
+      </w:r>
+      <w:proofErr w:type="spellStart"/>
+      <w:r>
+        <w:t>TransferOrder.class</w:t>
+      </w:r>
+      <w:proofErr w:type="spellEnd"/>
+      <w:r>
+        <w:t>);</w:t>
+      </w:r>
+    </w:p>
+    <w:p>
+      <w:pPr>
+        <w:jc w:val="left"/>
+      </w:pPr>
+      <w:proofErr w:type="spellStart"/>
+      <w:proofErr w:type="gramStart"/>
+      <w:r>
+        <w:t>notificationClassMap.put</w:t>
+      </w:r>
+      <w:proofErr w:type="spellEnd"/>
+      <w:r>
+        <w:t>(</w:t>
+      </w:r>
+      <w:proofErr w:type="gramEnd"/>
+      <w:r>
+        <w:t xml:space="preserve">new </w:t>
+      </w:r>
+      <w:proofErr w:type="spellStart"/>
+      <w:r>
+        <w:t>ServiceIndex</w:t>
+      </w:r>
+      <w:proofErr w:type="spellEnd"/>
+      <w:r>
+        <w:t>("</w:t>
+      </w:r>
+      <w:proofErr w:type="spellStart"/>
+      <w:r>
+        <w:t>payToAddress</w:t>
+      </w:r>
+      <w:proofErr w:type="spellEnd"/>
+      <w:r>
+        <w:t xml:space="preserve">", new </w:t>
+      </w:r>
+      <w:proofErr w:type="spellStart"/>
+      <w:r>
+        <w:t>BigDecimal</w:t>
+      </w:r>
+      <w:proofErr w:type="spellEnd"/>
+      <w:r>
+        <w:t xml:space="preserve">("1.0")), </w:t>
+      </w:r>
+      <w:proofErr w:type="spellStart"/>
+      <w:r>
+        <w:t>WithdrawOrder.class</w:t>
+      </w:r>
+      <w:proofErr w:type="spellEnd"/>
+      <w:r>
+        <w:t>);</w:t>
+      </w:r>
+    </w:p>
+    <w:p>
+      <w:pPr>
+        <w:jc w:val="left"/>
+      </w:pPr>
+      <w:proofErr w:type="spellStart"/>
+      <w:proofErr w:type="gramStart"/>
+      <w:r>
         <w:lastRenderedPageBreak/>
-        <w:t>Map&lt;</w:t>
-      </w:r>
-      <w:proofErr w:type="spellStart"/>
-      <w:r>
-        <w:t>ServiceIndex</w:t>
-      </w:r>
-      <w:proofErr w:type="spellEnd"/>
-      <w:r>
-        <w:t xml:space="preserve">, Class&gt; </w:t>
-      </w:r>
-      <w:proofErr w:type="spellStart"/>
-      <w:r>
-        <w:t>notificationClassMap</w:t>
-      </w:r>
-      <w:proofErr w:type="spellEnd"/>
-      <w:r>
-        <w:t xml:space="preserve"> = new </w:t>
-      </w:r>
-      <w:proofErr w:type="spellStart"/>
-      <w:r>
-        <w:t>HashMap</w:t>
-      </w:r>
-      <w:proofErr w:type="spellEnd"/>
-      <w:r>
-        <w:t>&lt;</w:t>
-      </w:r>
-      <w:proofErr w:type="gramStart"/>
-      <w:r>
-        <w:t>&gt;(</w:t>
-      </w:r>
-      <w:proofErr w:type="gramEnd"/>
-      <w:r>
-        <w:t>);</w:t>
-      </w:r>
-    </w:p>
-    <w:p>
-      <w:pPr>
-        <w:jc w:val="left"/>
-      </w:pPr>
-      <w:proofErr w:type="spellStart"/>
-      <w:proofErr w:type="gramStart"/>
-      <w:r>
-        <w:t>notificationClassMap.put</w:t>
-      </w:r>
-      <w:proofErr w:type="spellEnd"/>
-      <w:r>
-        <w:t>(</w:t>
-      </w:r>
-      <w:proofErr w:type="gramEnd"/>
-      <w:r>
-        <w:t xml:space="preserve">new </w:t>
-      </w:r>
-      <w:proofErr w:type="spellStart"/>
-      <w:r>
-        <w:t>ServiceIndex</w:t>
-      </w:r>
-      <w:proofErr w:type="spellEnd"/>
-      <w:r>
-        <w:t>("</w:t>
-      </w:r>
-      <w:proofErr w:type="spellStart"/>
-      <w:r>
-        <w:t>payToAccount</w:t>
-      </w:r>
-      <w:proofErr w:type="spellEnd"/>
-      <w:r>
-        <w:t xml:space="preserve">", new </w:t>
-      </w:r>
-      <w:proofErr w:type="spellStart"/>
-      <w:r>
-        <w:t>BigDecimal</w:t>
-      </w:r>
-      <w:proofErr w:type="spellEnd"/>
-      <w:r>
-        <w:t xml:space="preserve">("1.0")), </w:t>
-      </w:r>
-      <w:proofErr w:type="spellStart"/>
-      <w:r>
-        <w:t>TransferOrder.class</w:t>
-      </w:r>
-      <w:proofErr w:type="spellEnd"/>
-      <w:r>
-        <w:t>);</w:t>
-      </w:r>
-    </w:p>
-    <w:p>
-      <w:pPr>
-        <w:jc w:val="left"/>
-      </w:pPr>
-      <w:proofErr w:type="spellStart"/>
-      <w:proofErr w:type="gramStart"/>
-      <w:r>
-        <w:t>notificationClassMap.put</w:t>
-      </w:r>
-      <w:proofErr w:type="spellEnd"/>
-      <w:r>
-        <w:t>(</w:t>
-      </w:r>
-      <w:proofErr w:type="gramEnd"/>
-      <w:r>
-        <w:t xml:space="preserve">new </w:t>
-      </w:r>
-      <w:proofErr w:type="spellStart"/>
-      <w:r>
-        <w:t>ServiceIndex</w:t>
-      </w:r>
-      <w:proofErr w:type="spellEnd"/>
-      <w:r>
-        <w:t>("</w:t>
-      </w:r>
-      <w:proofErr w:type="spellStart"/>
-      <w:r>
-        <w:t>payToAddress</w:t>
-      </w:r>
-      <w:proofErr w:type="spellEnd"/>
-      <w:r>
-        <w:t xml:space="preserve">", new </w:t>
-      </w:r>
-      <w:proofErr w:type="spellStart"/>
-      <w:r>
-        <w:t>BigDecimal</w:t>
-      </w:r>
-      <w:proofErr w:type="spellEnd"/>
-      <w:r>
-        <w:t xml:space="preserve">("1.0")), </w:t>
-      </w:r>
-      <w:proofErr w:type="spellStart"/>
-      <w:r>
-        <w:t>WithdrawOrder.class</w:t>
-      </w:r>
-      <w:proofErr w:type="spellEnd"/>
-      <w:r>
-        <w:t>);</w:t>
-      </w:r>
-    </w:p>
-    <w:p>
-      <w:pPr>
-        <w:jc w:val="left"/>
-      </w:pPr>
-      <w:proofErr w:type="spellStart"/>
-      <w:proofErr w:type="gramStart"/>
-      <w:r>
         <w:t>notificationClassMap.put</w:t>
       </w:r>
       <w:proofErr w:type="spellEnd"/>
@@ -11050,27 +11987,803 @@
       </w:pPr>
       <w:proofErr w:type="gramStart"/>
       <w:r>
+        <w:t>public</w:t>
+      </w:r>
+      <w:proofErr w:type="gramEnd"/>
+      <w:r>
+        <w:t xml:space="preserve"> Map&lt;</w:t>
+      </w:r>
+      <w:proofErr w:type="spellStart"/>
+      <w:r>
+        <w:t>ServiceIndex</w:t>
+      </w:r>
+      <w:proofErr w:type="spellEnd"/>
+      <w:r>
+        <w:t xml:space="preserve">, Class&gt; </w:t>
+      </w:r>
+      <w:proofErr w:type="spellStart"/>
+      <w:r>
+        <w:t>notificationMap</w:t>
+      </w:r>
+      <w:proofErr w:type="spellEnd"/>
+      <w:r>
+        <w:t>() {</w:t>
+      </w:r>
+    </w:p>
+    <w:p>
+      <w:pPr>
+        <w:jc w:val="left"/>
+      </w:pPr>
+      <w:r>
+        <w:t xml:space="preserve">    Map&lt;</w:t>
+      </w:r>
+      <w:proofErr w:type="spellStart"/>
+      <w:r>
+        <w:t>ServiceIndex</w:t>
+      </w:r>
+      <w:proofErr w:type="spellEnd"/>
+      <w:r>
+        <w:t xml:space="preserve">, Class&gt; </w:t>
+      </w:r>
+      <w:proofErr w:type="spellStart"/>
+      <w:r>
+        <w:t>notificationClassMap</w:t>
+      </w:r>
+      <w:proofErr w:type="spellEnd"/>
+      <w:r>
+        <w:t xml:space="preserve"> = new </w:t>
+      </w:r>
+      <w:proofErr w:type="spellStart"/>
+      <w:r>
+        <w:t>HashMap</w:t>
+      </w:r>
+      <w:proofErr w:type="spellEnd"/>
+      <w:r>
+        <w:t>&lt;</w:t>
+      </w:r>
+      <w:proofErr w:type="gramStart"/>
+      <w:r>
+        <w:t>&gt;(</w:t>
+      </w:r>
+      <w:proofErr w:type="gramEnd"/>
+      <w:r>
+        <w:t>);</w:t>
+      </w:r>
+    </w:p>
+    <w:p>
+      <w:pPr>
+        <w:jc w:val="left"/>
+      </w:pPr>
+      <w:r>
+        <w:t xml:space="preserve">    </w:t>
+      </w:r>
+      <w:proofErr w:type="spellStart"/>
+      <w:proofErr w:type="gramStart"/>
+      <w:r>
+        <w:t>notificationClassMap.put</w:t>
+      </w:r>
+      <w:proofErr w:type="spellEnd"/>
+      <w:r>
+        <w:t>(</w:t>
+      </w:r>
+      <w:proofErr w:type="gramEnd"/>
+      <w:r>
+        <w:t xml:space="preserve">new </w:t>
+      </w:r>
+      <w:proofErr w:type="spellStart"/>
+      <w:r>
+        <w:t>ServiceIndex</w:t>
+      </w:r>
+      <w:proofErr w:type="spellEnd"/>
+      <w:r>
+        <w:t>("</w:t>
+      </w:r>
+      <w:proofErr w:type="spellStart"/>
+      <w:r>
+        <w:t>payToAccount</w:t>
+      </w:r>
+      <w:proofErr w:type="spellEnd"/>
+      <w:r>
+        <w:t xml:space="preserve">", new </w:t>
+      </w:r>
+      <w:proofErr w:type="spellStart"/>
+      <w:r>
+        <w:t>BigDecimal</w:t>
+      </w:r>
+      <w:proofErr w:type="spellEnd"/>
+      <w:r>
+        <w:t xml:space="preserve">("1.0")), </w:t>
+      </w:r>
+      <w:proofErr w:type="spellStart"/>
+      <w:r>
+        <w:t>TransferOrder.class</w:t>
+      </w:r>
+      <w:proofErr w:type="spellEnd"/>
+      <w:r>
+        <w:t>);</w:t>
+      </w:r>
+    </w:p>
+    <w:p>
+      <w:pPr>
+        <w:jc w:val="left"/>
+      </w:pPr>
+      <w:r>
+        <w:t xml:space="preserve">    </w:t>
+      </w:r>
+      <w:proofErr w:type="spellStart"/>
+      <w:proofErr w:type="gramStart"/>
+      <w:r>
+        <w:t>notificationClassMap.put</w:t>
+      </w:r>
+      <w:proofErr w:type="spellEnd"/>
+      <w:r>
+        <w:t>(</w:t>
+      </w:r>
+      <w:proofErr w:type="gramEnd"/>
+      <w:r>
+        <w:t xml:space="preserve">new </w:t>
+      </w:r>
+      <w:proofErr w:type="spellStart"/>
+      <w:r>
+        <w:t>ServiceIndex</w:t>
+      </w:r>
+      <w:proofErr w:type="spellEnd"/>
+      <w:r>
+        <w:t>("</w:t>
+      </w:r>
+      <w:proofErr w:type="spellStart"/>
+      <w:r>
+        <w:t>payToAddress</w:t>
+      </w:r>
+      <w:proofErr w:type="spellEnd"/>
+      <w:r>
+        <w:t xml:space="preserve">", new </w:t>
+      </w:r>
+      <w:proofErr w:type="spellStart"/>
+      <w:r>
+        <w:t>BigDecimal</w:t>
+      </w:r>
+      <w:proofErr w:type="spellEnd"/>
+      <w:r>
+        <w:t xml:space="preserve">("1.0")), </w:t>
+      </w:r>
+      <w:proofErr w:type="spellStart"/>
+      <w:r>
         <w:lastRenderedPageBreak/>
+        <w:t>WithdrawOrder.class</w:t>
+      </w:r>
+      <w:proofErr w:type="spellEnd"/>
+      <w:r>
+        <w:t>);</w:t>
+      </w:r>
+    </w:p>
+    <w:p>
+      <w:pPr>
+        <w:jc w:val="left"/>
+      </w:pPr>
+      <w:r>
+        <w:t xml:space="preserve">    </w:t>
+      </w:r>
+      <w:proofErr w:type="spellStart"/>
+      <w:proofErr w:type="gramStart"/>
+      <w:r>
+        <w:t>notificationClassMap.put</w:t>
+      </w:r>
+      <w:proofErr w:type="spellEnd"/>
+      <w:r>
+        <w:t>(</w:t>
+      </w:r>
+      <w:proofErr w:type="gramEnd"/>
+      <w:r>
+        <w:t xml:space="preserve">new </w:t>
+      </w:r>
+      <w:proofErr w:type="spellStart"/>
+      <w:r>
+        <w:t>ServiceIndex</w:t>
+      </w:r>
+      <w:proofErr w:type="spellEnd"/>
+      <w:r>
+        <w:t>("</w:t>
+      </w:r>
+      <w:proofErr w:type="spellStart"/>
+      <w:r>
+        <w:t>createAcquireOrder</w:t>
+      </w:r>
+      <w:proofErr w:type="spellEnd"/>
+      <w:r>
+        <w:t xml:space="preserve">", new </w:t>
+      </w:r>
+      <w:proofErr w:type="spellStart"/>
+      <w:r>
+        <w:t>BigDecimal</w:t>
+      </w:r>
+      <w:proofErr w:type="spellEnd"/>
+      <w:r>
+        <w:t>("1.0")),</w:t>
+      </w:r>
+    </w:p>
+    <w:p>
+      <w:pPr>
+        <w:jc w:val="left"/>
+      </w:pPr>
+      <w:r>
+        <w:t xml:space="preserve">            </w:t>
+      </w:r>
+      <w:proofErr w:type="spellStart"/>
+      <w:r>
+        <w:t>CashierAcquireOrder.class</w:t>
+      </w:r>
+      <w:proofErr w:type="spellEnd"/>
+      <w:r>
+        <w:t>);</w:t>
+      </w:r>
+    </w:p>
+    <w:p>
+      <w:pPr>
+        <w:jc w:val="left"/>
+      </w:pPr>
+      <w:r>
+        <w:t xml:space="preserve">    </w:t>
+      </w:r>
+      <w:proofErr w:type="spellStart"/>
+      <w:proofErr w:type="gramStart"/>
+      <w:r>
+        <w:t>notificationClassMap.put</w:t>
+      </w:r>
+      <w:proofErr w:type="spellEnd"/>
+      <w:r>
+        <w:t>(</w:t>
+      </w:r>
+      <w:proofErr w:type="gramEnd"/>
+      <w:r>
+        <w:t xml:space="preserve">new </w:t>
+      </w:r>
+      <w:proofErr w:type="spellStart"/>
+      <w:r>
+        <w:t>ServiceIndex</w:t>
+      </w:r>
+      <w:proofErr w:type="spellEnd"/>
+      <w:r>
+        <w:t>("</w:t>
+      </w:r>
+      <w:proofErr w:type="spellStart"/>
+      <w:r>
+        <w:t>createFiatAcquireOrder</w:t>
+      </w:r>
+      <w:proofErr w:type="spellEnd"/>
+      <w:r>
+        <w:t xml:space="preserve">", new </w:t>
+      </w:r>
+      <w:proofErr w:type="spellStart"/>
+      <w:r>
+        <w:t>BigDecimal</w:t>
+      </w:r>
+      <w:proofErr w:type="spellEnd"/>
+      <w:r>
+        <w:t>("1.0")),</w:t>
+      </w:r>
+    </w:p>
+    <w:p>
+      <w:pPr>
+        <w:jc w:val="left"/>
+      </w:pPr>
+      <w:r>
+        <w:t xml:space="preserve">            </w:t>
+      </w:r>
+      <w:proofErr w:type="spellStart"/>
+      <w:r>
+        <w:t>CashierAcquireOrder.class</w:t>
+      </w:r>
+      <w:proofErr w:type="spellEnd"/>
+      <w:r>
+        <w:t>);</w:t>
+      </w:r>
+    </w:p>
+    <w:p>
+      <w:pPr>
+        <w:jc w:val="left"/>
+      </w:pPr>
+      <w:r>
+        <w:t xml:space="preserve">    </w:t>
+      </w:r>
+      <w:proofErr w:type="spellStart"/>
+      <w:proofErr w:type="gramStart"/>
+      <w:r>
+        <w:t>notificationClassMap.put</w:t>
+      </w:r>
+      <w:proofErr w:type="spellEnd"/>
+      <w:r>
+        <w:t>(</w:t>
+      </w:r>
+      <w:proofErr w:type="gramEnd"/>
+      <w:r>
+        <w:t xml:space="preserve">new </w:t>
+      </w:r>
+      <w:proofErr w:type="spellStart"/>
+      <w:r>
+        <w:t>ServiceIndex</w:t>
+      </w:r>
+      <w:proofErr w:type="spellEnd"/>
+      <w:r>
+        <w:t>("</w:t>
+      </w:r>
+      <w:proofErr w:type="spellStart"/>
+      <w:r>
+        <w:t>createPaymentForOrder</w:t>
+      </w:r>
+      <w:proofErr w:type="spellEnd"/>
+      <w:r>
+        <w:t xml:space="preserve">", new </w:t>
+      </w:r>
+      <w:proofErr w:type="spellStart"/>
+      <w:r>
+        <w:t>BigDecimal</w:t>
+      </w:r>
+      <w:proofErr w:type="spellEnd"/>
+      <w:r>
+        <w:t xml:space="preserve">("1.0")), </w:t>
+      </w:r>
+      <w:proofErr w:type="spellStart"/>
+      <w:r>
+        <w:t>PaymentOrder.class</w:t>
+      </w:r>
+      <w:proofErr w:type="spellEnd"/>
+      <w:r>
+        <w:t>);</w:t>
+      </w:r>
+    </w:p>
+    <w:p>
+      <w:pPr>
+        <w:jc w:val="left"/>
+      </w:pPr>
+      <w:r>
+        <w:t xml:space="preserve">    return </w:t>
+      </w:r>
+      <w:proofErr w:type="spellStart"/>
+      <w:r>
+        <w:t>notificationClassMap</w:t>
+      </w:r>
+      <w:proofErr w:type="spellEnd"/>
+      <w:r>
+        <w:t>;</w:t>
+      </w:r>
+    </w:p>
+    <w:p>
+      <w:pPr>
+        <w:jc w:val="left"/>
+      </w:pPr>
+      <w:r>
+        <w:t>}</w:t>
+      </w:r>
+    </w:p>
+    <w:p>
+      <w:pPr>
+        <w:jc w:val="left"/>
+      </w:pPr>
+    </w:p>
+    <w:p>
+      <w:pPr>
+        <w:jc w:val="left"/>
+      </w:pPr>
+    </w:p>
+    <w:p>
+      <w:pPr>
+        <w:jc w:val="left"/>
+      </w:pPr>
+      <w:r>
+        <w:rPr>
+          <w:rFonts w:hint="eastAsia"/>
+        </w:rPr>
+        <w:t>自定义解析器类工厂</w:t>
+      </w:r>
+      <w:r>
+        <w:rPr>
+          <w:rFonts w:hint="eastAsia"/>
+        </w:rPr>
+        <w:t>Bean</w:t>
+      </w:r>
+    </w:p>
+    <w:p>
+      <w:pPr>
+        <w:jc w:val="left"/>
+      </w:pPr>
+      <w:r>
+        <w:t>@Component("</w:t>
+      </w:r>
+      <w:proofErr w:type="spellStart"/>
+      <w:r>
+        <w:t>notificationParser</w:t>
+      </w:r>
+      <w:proofErr w:type="spellEnd"/>
+      <w:r>
+        <w:t>")</w:t>
+      </w:r>
+    </w:p>
+    <w:p>
+      <w:pPr>
+        <w:jc w:val="left"/>
+      </w:pPr>
+      <w:r>
+        <w:t xml:space="preserve">public class </w:t>
+      </w:r>
+      <w:proofErr w:type="spellStart"/>
+      <w:r>
+        <w:t>GatewayNotificationParserFactoryBean</w:t>
+      </w:r>
+      <w:proofErr w:type="spellEnd"/>
+      <w:r>
+        <w:t xml:space="preserve"> implements </w:t>
+      </w:r>
+      <w:proofErr w:type="spellStart"/>
+      <w:r>
+        <w:t>FactoryBean</w:t>
+      </w:r>
+      <w:proofErr w:type="spellEnd"/>
+      <w:r>
+        <w:t>&lt;</w:t>
+      </w:r>
+      <w:proofErr w:type="spellStart"/>
+      <w:r>
+        <w:t>GatewayNotificationParser</w:t>
+      </w:r>
+      <w:proofErr w:type="spellEnd"/>
+      <w:r>
+        <w:t>&gt; {</w:t>
+      </w:r>
+    </w:p>
+    <w:p>
+      <w:pPr>
+        <w:jc w:val="left"/>
+      </w:pPr>
+    </w:p>
+    <w:p>
+      <w:pPr>
+        <w:jc w:val="left"/>
+      </w:pPr>
+      <w:r>
+        <w:t xml:space="preserve">    </w:t>
+      </w:r>
+      <w:proofErr w:type="gramStart"/>
+      <w:r>
+        <w:t>@Value(</w:t>
+      </w:r>
+      <w:proofErr w:type="gramEnd"/>
+      <w:r>
+        <w:t>"${</w:t>
+      </w:r>
+      <w:proofErr w:type="spellStart"/>
+      <w:r>
+        <w:t>public.key.path</w:t>
+      </w:r>
+      <w:proofErr w:type="spellEnd"/>
+      <w:r>
+        <w:t>}")</w:t>
+      </w:r>
+    </w:p>
+    <w:p>
+      <w:pPr>
+        <w:jc w:val="left"/>
+      </w:pPr>
+      <w:r>
+        <w:t xml:space="preserve">    private String </w:t>
+      </w:r>
+      <w:proofErr w:type="spellStart"/>
+      <w:r>
+        <w:t>publicKeyPath</w:t>
+      </w:r>
+      <w:proofErr w:type="spellEnd"/>
+      <w:r>
+        <w:t>;</w:t>
+      </w:r>
+    </w:p>
+    <w:p>
+      <w:pPr>
+        <w:jc w:val="left"/>
+      </w:pPr>
+    </w:p>
+    <w:p>
+      <w:pPr>
+        <w:jc w:val="left"/>
+      </w:pPr>
+      <w:r>
+        <w:t xml:space="preserve">    @Value("${</w:t>
+      </w:r>
+      <w:proofErr w:type="spellStart"/>
+      <w:r>
+        <w:t>uid</w:t>
+      </w:r>
+      <w:proofErr w:type="spellEnd"/>
+      <w:r>
+        <w:t>}")</w:t>
+      </w:r>
+    </w:p>
+    <w:p>
+      <w:pPr>
+        <w:jc w:val="left"/>
+      </w:pPr>
+      <w:r>
+        <w:t xml:space="preserve">    private Long </w:t>
+      </w:r>
+      <w:proofErr w:type="spellStart"/>
+      <w:r>
+        <w:t>uid</w:t>
+      </w:r>
+      <w:proofErr w:type="spellEnd"/>
+      <w:r>
+        <w:t>;</w:t>
+      </w:r>
+    </w:p>
+    <w:p>
+      <w:pPr>
+        <w:jc w:val="left"/>
+      </w:pPr>
+    </w:p>
+    <w:p>
+      <w:pPr>
+        <w:jc w:val="left"/>
+      </w:pPr>
+      <w:r>
+        <w:t xml:space="preserve">    </w:t>
+      </w:r>
+      <w:proofErr w:type="gramStart"/>
+      <w:r>
+        <w:t>@Resource(</w:t>
+      </w:r>
+      <w:proofErr w:type="gramEnd"/>
+      <w:r>
+        <w:t>name = "</w:t>
+      </w:r>
+      <w:proofErr w:type="spellStart"/>
+      <w:r>
+        <w:t>notificationMap</w:t>
+      </w:r>
+      <w:proofErr w:type="spellEnd"/>
+      <w:r>
+        <w:t>")</w:t>
+      </w:r>
+    </w:p>
+    <w:p>
+      <w:pPr>
+        <w:jc w:val="left"/>
+      </w:pPr>
+      <w:r>
+        <w:t xml:space="preserve">    private Map&lt;</w:t>
+      </w:r>
+      <w:proofErr w:type="spellStart"/>
+      <w:r>
+        <w:t>ServiceIndex</w:t>
+      </w:r>
+      <w:proofErr w:type="spellEnd"/>
+      <w:r>
+        <w:t xml:space="preserve">, Class&gt; </w:t>
+      </w:r>
+      <w:proofErr w:type="spellStart"/>
+      <w:r>
+        <w:t>notificationMap</w:t>
+      </w:r>
+      <w:proofErr w:type="spellEnd"/>
+      <w:r>
+        <w:t>;</w:t>
+      </w:r>
+    </w:p>
+    <w:p>
+      <w:pPr>
+        <w:jc w:val="left"/>
+      </w:pPr>
+    </w:p>
+    <w:p>
+      <w:pPr>
+        <w:jc w:val="left"/>
+      </w:pPr>
+      <w:r>
+        <w:t xml:space="preserve">    @Override</w:t>
+      </w:r>
+    </w:p>
+    <w:p>
+      <w:pPr>
+        <w:jc w:val="left"/>
+      </w:pPr>
+      <w:r>
+        <w:t xml:space="preserve">    </w:t>
+      </w:r>
+      <w:proofErr w:type="gramStart"/>
+      <w:r>
         <w:t>public</w:t>
       </w:r>
       <w:proofErr w:type="gramEnd"/>
       <w:r>
-        <w:t xml:space="preserve"> Map&lt;</w:t>
-      </w:r>
-      <w:proofErr w:type="spellStart"/>
-      <w:r>
-        <w:t>ServiceIndex</w:t>
-      </w:r>
-      <w:proofErr w:type="spellEnd"/>
-      <w:r>
-        <w:t xml:space="preserve">, Class&gt; </w:t>
-      </w:r>
-      <w:proofErr w:type="spellStart"/>
+        <w:t xml:space="preserve"> </w:t>
+      </w:r>
+      <w:proofErr w:type="spellStart"/>
+      <w:r>
+        <w:t>GatewayNotificationParser</w:t>
+      </w:r>
+      <w:proofErr w:type="spellEnd"/>
+      <w:r>
+        <w:t xml:space="preserve"> </w:t>
+      </w:r>
+      <w:proofErr w:type="spellStart"/>
+      <w:r>
+        <w:t>getObject</w:t>
+      </w:r>
+      <w:proofErr w:type="spellEnd"/>
+      <w:r>
+        <w:t>() throws Exception {</w:t>
+      </w:r>
+    </w:p>
+    <w:p>
+      <w:pPr>
+        <w:jc w:val="left"/>
+      </w:pPr>
+      <w:r>
+        <w:t xml:space="preserve">        </w:t>
+      </w:r>
+      <w:proofErr w:type="spellStart"/>
+      <w:r>
+        <w:t>MapGatewayNotificationParserBuilder</w:t>
+      </w:r>
+      <w:proofErr w:type="spellEnd"/>
+      <w:r>
+        <w:t xml:space="preserve"> builder = new </w:t>
+      </w:r>
+      <w:proofErr w:type="spellStart"/>
+      <w:proofErr w:type="gramStart"/>
+      <w:r>
+        <w:t>MapGatewayNotificationParserBuilder</w:t>
+      </w:r>
+      <w:proofErr w:type="spellEnd"/>
+      <w:r>
+        <w:t>(</w:t>
+      </w:r>
+      <w:proofErr w:type="gramEnd"/>
+      <w:r>
+        <w:t>);</w:t>
+      </w:r>
+    </w:p>
+    <w:p>
+      <w:pPr>
+        <w:jc w:val="left"/>
+      </w:pPr>
+      <w:r>
+        <w:t xml:space="preserve">        </w:t>
+      </w:r>
+      <w:proofErr w:type="spellStart"/>
+      <w:proofErr w:type="gramStart"/>
+      <w:r>
+        <w:t>builder.setUid</w:t>
+      </w:r>
+      <w:proofErr w:type="spellEnd"/>
+      <w:r>
+        <w:t>(</w:t>
+      </w:r>
+      <w:proofErr w:type="spellStart"/>
+      <w:proofErr w:type="gramEnd"/>
+      <w:r>
+        <w:t>uid</w:t>
+      </w:r>
+      <w:proofErr w:type="spellEnd"/>
+      <w:r>
+        <w:t>);</w:t>
+      </w:r>
+    </w:p>
+    <w:p>
+      <w:pPr>
+        <w:jc w:val="left"/>
+      </w:pPr>
+      <w:r>
+        <w:t xml:space="preserve">        </w:t>
+      </w:r>
+      <w:proofErr w:type="spellStart"/>
+      <w:proofErr w:type="gramStart"/>
+      <w:r>
+        <w:t>builder.setServerSidePublicKeyFilePath</w:t>
+      </w:r>
+      <w:proofErr w:type="spellEnd"/>
+      <w:r>
+        <w:t>(</w:t>
+      </w:r>
+      <w:proofErr w:type="spellStart"/>
+      <w:proofErr w:type="gramEnd"/>
+      <w:r>
+        <w:t>publicKeyPath</w:t>
+      </w:r>
+      <w:proofErr w:type="spellEnd"/>
+      <w:r>
+        <w:t>);</w:t>
+      </w:r>
+    </w:p>
+    <w:p>
+      <w:pPr>
+        <w:jc w:val="left"/>
+      </w:pPr>
+      <w:r>
+        <w:t xml:space="preserve">        </w:t>
+      </w:r>
+      <w:proofErr w:type="spellStart"/>
+      <w:proofErr w:type="gramStart"/>
+      <w:r>
+        <w:t>builder.setNotificationClassMap</w:t>
+      </w:r>
+      <w:proofErr w:type="spellEnd"/>
+      <w:r>
+        <w:t>(</w:t>
+      </w:r>
+      <w:proofErr w:type="spellStart"/>
+      <w:proofErr w:type="gramEnd"/>
       <w:r>
         <w:t>notificationMap</w:t>
       </w:r>
       <w:proofErr w:type="spellEnd"/>
       <w:r>
+        <w:t>);</w:t>
+      </w:r>
+    </w:p>
+    <w:p>
+      <w:pPr>
+        <w:jc w:val="left"/>
+      </w:pPr>
+      <w:r>
+        <w:t xml:space="preserve">        </w:t>
+      </w:r>
+      <w:proofErr w:type="gramStart"/>
+      <w:r>
+        <w:t>return</w:t>
+      </w:r>
+      <w:proofErr w:type="gramEnd"/>
+      <w:r>
+        <w:t xml:space="preserve"> </w:t>
+      </w:r>
+      <w:proofErr w:type="spellStart"/>
+      <w:r>
+        <w:t>builder.build</w:t>
+      </w:r>
+      <w:proofErr w:type="spellEnd"/>
+      <w:r>
+        <w:t>();</w:t>
+      </w:r>
+    </w:p>
+    <w:p>
+      <w:pPr>
+        <w:jc w:val="left"/>
+      </w:pPr>
+      <w:r>
+        <w:t xml:space="preserve">    }</w:t>
+      </w:r>
+    </w:p>
+    <w:p>
+      <w:pPr>
+        <w:jc w:val="left"/>
+      </w:pPr>
+    </w:p>
+    <w:p>
+      <w:pPr>
+        <w:jc w:val="left"/>
+      </w:pPr>
+      <w:r>
+        <w:t xml:space="preserve">    @Override</w:t>
+      </w:r>
+    </w:p>
+    <w:p>
+      <w:pPr>
+        <w:jc w:val="left"/>
+      </w:pPr>
+      <w:r>
+        <w:t xml:space="preserve">    </w:t>
+      </w:r>
+      <w:proofErr w:type="gramStart"/>
+      <w:r>
+        <w:t>public</w:t>
+      </w:r>
+      <w:proofErr w:type="gramEnd"/>
+      <w:r>
+        <w:t xml:space="preserve"> Class&lt;?&gt; </w:t>
+      </w:r>
+      <w:proofErr w:type="spellStart"/>
+      <w:r>
+        <w:t>getObjectType</w:t>
+      </w:r>
+      <w:proofErr w:type="spellEnd"/>
+      <w:r>
         <w:t>() {</w:t>
       </w:r>
     </w:p>
@@ -11079,587 +12792,56 @@
         <w:jc w:val="left"/>
       </w:pPr>
       <w:r>
-        <w:t xml:space="preserve">    Map&lt;</w:t>
-      </w:r>
-      <w:proofErr w:type="spellStart"/>
-      <w:r>
-        <w:t>ServiceIndex</w:t>
-      </w:r>
-      <w:proofErr w:type="spellEnd"/>
-      <w:r>
-        <w:t xml:space="preserve">, Class&gt; </w:t>
-      </w:r>
-      <w:proofErr w:type="spellStart"/>
-      <w:r>
-        <w:t>notificationClassMap</w:t>
-      </w:r>
-      <w:proofErr w:type="spellEnd"/>
-      <w:r>
-        <w:t xml:space="preserve"> = new </w:t>
-      </w:r>
-      <w:proofErr w:type="spellStart"/>
-      <w:r>
-        <w:t>HashMap</w:t>
-      </w:r>
-      <w:proofErr w:type="spellEnd"/>
-      <w:r>
-        <w:t>&lt;</w:t>
+        <w:t xml:space="preserve">        return </w:t>
+      </w:r>
+      <w:proofErr w:type="spellStart"/>
+      <w:r>
+        <w:t>GatewayNotificationParser.class</w:t>
+      </w:r>
+      <w:proofErr w:type="spellEnd"/>
+      <w:r>
+        <w:t>;</w:t>
+      </w:r>
+    </w:p>
+    <w:p>
+      <w:pPr>
+        <w:jc w:val="left"/>
+      </w:pPr>
+      <w:r>
+        <w:t xml:space="preserve">    }</w:t>
+      </w:r>
+    </w:p>
+    <w:p>
+      <w:pPr>
+        <w:jc w:val="left"/>
+      </w:pPr>
+    </w:p>
+    <w:p>
+      <w:pPr>
+        <w:jc w:val="left"/>
+      </w:pPr>
+      <w:r>
+        <w:t xml:space="preserve">    @Override</w:t>
+      </w:r>
+    </w:p>
+    <w:p>
+      <w:pPr>
+        <w:jc w:val="left"/>
+      </w:pPr>
+      <w:r>
+        <w:t xml:space="preserve">    </w:t>
       </w:r>
       <w:proofErr w:type="gramStart"/>
       <w:r>
-        <w:t>&gt;(</w:t>
+        <w:t>public</w:t>
       </w:r>
       <w:proofErr w:type="gramEnd"/>
       <w:r>
-        <w:t>);</w:t>
-      </w:r>
-    </w:p>
-    <w:p>
-      <w:pPr>
-        <w:jc w:val="left"/>
-      </w:pPr>
-      <w:r>
-        <w:t xml:space="preserve">    </w:t>
-      </w:r>
-      <w:proofErr w:type="spellStart"/>
-      <w:proofErr w:type="gramStart"/>
-      <w:r>
-        <w:t>notificationClassMap.put</w:t>
-      </w:r>
-      <w:proofErr w:type="spellEnd"/>
-      <w:r>
-        <w:t>(</w:t>
-      </w:r>
-      <w:proofErr w:type="gramEnd"/>
-      <w:r>
-        <w:t xml:space="preserve">new </w:t>
-      </w:r>
-      <w:proofErr w:type="spellStart"/>
-      <w:r>
-        <w:t>ServiceIndex</w:t>
-      </w:r>
-      <w:proofErr w:type="spellEnd"/>
-      <w:r>
-        <w:t>("</w:t>
-      </w:r>
-      <w:proofErr w:type="spellStart"/>
-      <w:r>
-        <w:t>payToAccount</w:t>
-      </w:r>
-      <w:proofErr w:type="spellEnd"/>
-      <w:r>
-        <w:t xml:space="preserve">", new </w:t>
-      </w:r>
-      <w:proofErr w:type="spellStart"/>
-      <w:r>
-        <w:t>BigDecimal</w:t>
-      </w:r>
-      <w:proofErr w:type="spellEnd"/>
-      <w:r>
-        <w:t xml:space="preserve">("1.0")), </w:t>
-      </w:r>
-      <w:proofErr w:type="spellStart"/>
-      <w:r>
-        <w:t>TransferOrder.class</w:t>
-      </w:r>
-      <w:proofErr w:type="spellEnd"/>
-      <w:r>
-        <w:t>);</w:t>
-      </w:r>
-    </w:p>
-    <w:p>
-      <w:pPr>
-        <w:jc w:val="left"/>
-      </w:pPr>
-      <w:r>
-        <w:t xml:space="preserve">    </w:t>
-      </w:r>
-      <w:proofErr w:type="spellStart"/>
-      <w:proofErr w:type="gramStart"/>
-      <w:r>
-        <w:t>notificationClassMap.put</w:t>
-      </w:r>
-      <w:proofErr w:type="spellEnd"/>
-      <w:r>
-        <w:t>(</w:t>
-      </w:r>
-      <w:proofErr w:type="gramEnd"/>
-      <w:r>
-        <w:t xml:space="preserve">new </w:t>
-      </w:r>
-      <w:proofErr w:type="spellStart"/>
-      <w:r>
-        <w:t>ServiceIndex</w:t>
-      </w:r>
-      <w:proofErr w:type="spellEnd"/>
-      <w:r>
-        <w:t>("</w:t>
-      </w:r>
-      <w:proofErr w:type="spellStart"/>
-      <w:r>
-        <w:t>payToAddress</w:t>
-      </w:r>
-      <w:proofErr w:type="spellEnd"/>
-      <w:r>
-        <w:t xml:space="preserve">", new </w:t>
-      </w:r>
-      <w:proofErr w:type="spellStart"/>
-      <w:r>
-        <w:t>BigDecimal</w:t>
-      </w:r>
-      <w:proofErr w:type="spellEnd"/>
-      <w:r>
-        <w:t xml:space="preserve">("1.0")), </w:t>
-      </w:r>
-      <w:proofErr w:type="spellStart"/>
-      <w:r>
-        <w:t>WithdrawOrder.class</w:t>
-      </w:r>
-      <w:proofErr w:type="spellEnd"/>
-      <w:r>
-        <w:t>);</w:t>
-      </w:r>
-    </w:p>
-    <w:p>
-      <w:pPr>
-        <w:jc w:val="left"/>
-      </w:pPr>
-      <w:r>
-        <w:t xml:space="preserve">    </w:t>
-      </w:r>
-      <w:proofErr w:type="spellStart"/>
-      <w:proofErr w:type="gramStart"/>
-      <w:r>
-        <w:t>notificationClassMap.put</w:t>
-      </w:r>
-      <w:proofErr w:type="spellEnd"/>
-      <w:r>
-        <w:t>(</w:t>
-      </w:r>
-      <w:proofErr w:type="gramEnd"/>
-      <w:r>
-        <w:t xml:space="preserve">new </w:t>
-      </w:r>
-      <w:proofErr w:type="spellStart"/>
-      <w:r>
-        <w:t>ServiceIndex</w:t>
-      </w:r>
-      <w:proofErr w:type="spellEnd"/>
-      <w:r>
-        <w:t>("</w:t>
-      </w:r>
-      <w:proofErr w:type="spellStart"/>
-      <w:r>
-        <w:t>createAcquireOrder</w:t>
-      </w:r>
-      <w:proofErr w:type="spellEnd"/>
-      <w:r>
-        <w:t xml:space="preserve">", new </w:t>
-      </w:r>
-      <w:proofErr w:type="spellStart"/>
-      <w:r>
-        <w:t>BigDecimal</w:t>
-      </w:r>
-      <w:proofErr w:type="spellEnd"/>
-      <w:r>
-        <w:t>("1.0")),</w:t>
-      </w:r>
-    </w:p>
-    <w:p>
-      <w:pPr>
-        <w:jc w:val="left"/>
-      </w:pPr>
-      <w:r>
-        <w:t xml:space="preserve">            </w:t>
-      </w:r>
-      <w:proofErr w:type="spellStart"/>
-      <w:r>
-        <w:t>CashierAcquireOrder.class</w:t>
-      </w:r>
-      <w:proofErr w:type="spellEnd"/>
-      <w:r>
-        <w:t>);</w:t>
-      </w:r>
-    </w:p>
-    <w:p>
-      <w:pPr>
-        <w:jc w:val="left"/>
-      </w:pPr>
-      <w:r>
-        <w:t xml:space="preserve">    </w:t>
-      </w:r>
-      <w:proofErr w:type="spellStart"/>
-      <w:proofErr w:type="gramStart"/>
-      <w:r>
-        <w:t>notificationClassMap.put</w:t>
-      </w:r>
-      <w:proofErr w:type="spellEnd"/>
-      <w:r>
-        <w:t>(</w:t>
-      </w:r>
-      <w:proofErr w:type="gramEnd"/>
-      <w:r>
-        <w:t xml:space="preserve">new </w:t>
-      </w:r>
-      <w:proofErr w:type="spellStart"/>
-      <w:r>
-        <w:t>ServiceIndex</w:t>
-      </w:r>
-      <w:proofErr w:type="spellEnd"/>
-      <w:r>
-        <w:t>("</w:t>
-      </w:r>
-      <w:proofErr w:type="spellStart"/>
-      <w:r>
-        <w:t>createFiatAcquireOrder</w:t>
-      </w:r>
-      <w:proofErr w:type="spellEnd"/>
-      <w:r>
-        <w:t xml:space="preserve">", new </w:t>
-      </w:r>
-      <w:proofErr w:type="spellStart"/>
-      <w:r>
-        <w:t>BigDecimal</w:t>
-      </w:r>
-      <w:proofErr w:type="spellEnd"/>
-      <w:r>
-        <w:t>("1.0")),</w:t>
-      </w:r>
-    </w:p>
-    <w:p>
-      <w:pPr>
-        <w:jc w:val="left"/>
-      </w:pPr>
-      <w:r>
-        <w:t xml:space="preserve">            </w:t>
-      </w:r>
-      <w:proofErr w:type="spellStart"/>
-      <w:r>
-        <w:t>CashierAcquireOrder.class</w:t>
-      </w:r>
-      <w:proofErr w:type="spellEnd"/>
-      <w:r>
-        <w:t>);</w:t>
-      </w:r>
-    </w:p>
-    <w:p>
-      <w:pPr>
-        <w:jc w:val="left"/>
-      </w:pPr>
-      <w:r>
-        <w:t xml:space="preserve">    </w:t>
-      </w:r>
-      <w:proofErr w:type="spellStart"/>
-      <w:proofErr w:type="gramStart"/>
-      <w:r>
-        <w:t>notificationClassMap.put</w:t>
-      </w:r>
-      <w:proofErr w:type="spellEnd"/>
-      <w:r>
-        <w:t>(</w:t>
-      </w:r>
-      <w:proofErr w:type="gramEnd"/>
-      <w:r>
-        <w:t xml:space="preserve">new </w:t>
-      </w:r>
-      <w:proofErr w:type="spellStart"/>
-      <w:r>
-        <w:t>ServiceIndex</w:t>
-      </w:r>
-      <w:proofErr w:type="spellEnd"/>
-      <w:r>
-        <w:t>("</w:t>
-      </w:r>
-      <w:proofErr w:type="spellStart"/>
-      <w:r>
-        <w:t>createPaymentForOrder</w:t>
-      </w:r>
-      <w:proofErr w:type="spellEnd"/>
-      <w:r>
-        <w:t xml:space="preserve">", new </w:t>
-      </w:r>
-      <w:proofErr w:type="spellStart"/>
-      <w:r>
-        <w:t>BigDecimal</w:t>
-      </w:r>
-      <w:proofErr w:type="spellEnd"/>
-      <w:r>
-        <w:t xml:space="preserve">("1.0")), </w:t>
-      </w:r>
-      <w:proofErr w:type="spellStart"/>
-      <w:r>
-        <w:t>PaymentOrder.class</w:t>
-      </w:r>
-      <w:proofErr w:type="spellEnd"/>
-      <w:r>
-        <w:t>);</w:t>
-      </w:r>
-    </w:p>
-    <w:p>
-      <w:pPr>
-        <w:jc w:val="left"/>
-      </w:pPr>
-      <w:r>
-        <w:t xml:space="preserve">    return </w:t>
-      </w:r>
-      <w:proofErr w:type="spellStart"/>
-      <w:r>
-        <w:t>notificationClassMap</w:t>
-      </w:r>
-      <w:proofErr w:type="spellEnd"/>
-      <w:r>
-        <w:t>;</w:t>
-      </w:r>
-    </w:p>
-    <w:p>
-      <w:pPr>
-        <w:jc w:val="left"/>
-      </w:pPr>
-      <w:r>
-        <w:t>}</w:t>
-      </w:r>
-    </w:p>
-    <w:p>
-      <w:pPr>
-        <w:jc w:val="left"/>
-      </w:pPr>
-    </w:p>
-    <w:p>
-      <w:pPr>
-        <w:jc w:val="left"/>
-      </w:pPr>
-    </w:p>
-    <w:p>
-      <w:pPr>
-        <w:jc w:val="left"/>
-      </w:pPr>
-      <w:r>
-        <w:rPr>
-          <w:rFonts w:hint="eastAsia"/>
-        </w:rPr>
-        <w:t>自定义解析器类工厂</w:t>
-      </w:r>
-      <w:r>
-        <w:rPr>
-          <w:rFonts w:hint="eastAsia"/>
-        </w:rPr>
-        <w:t>Bean</w:t>
-      </w:r>
-    </w:p>
-    <w:p>
-      <w:pPr>
-        <w:jc w:val="left"/>
-      </w:pPr>
-      <w:r>
-        <w:t>@Component("</w:t>
-      </w:r>
-      <w:proofErr w:type="spellStart"/>
-      <w:r>
-        <w:t>notificationParser</w:t>
-      </w:r>
-      <w:proofErr w:type="spellEnd"/>
-      <w:r>
-        <w:t>")</w:t>
-      </w:r>
-    </w:p>
-    <w:p>
-      <w:pPr>
-        <w:jc w:val="left"/>
-      </w:pPr>
-      <w:r>
-        <w:t xml:space="preserve">public class </w:t>
-      </w:r>
-      <w:proofErr w:type="spellStart"/>
-      <w:r>
-        <w:t>GatewayNotificationParserFactoryBean</w:t>
-      </w:r>
-      <w:proofErr w:type="spellEnd"/>
-      <w:r>
-        <w:t xml:space="preserve"> implements </w:t>
-      </w:r>
-      <w:proofErr w:type="spellStart"/>
-      <w:r>
-        <w:t>FactoryBean</w:t>
-      </w:r>
-      <w:proofErr w:type="spellEnd"/>
-      <w:r>
-        <w:t>&lt;</w:t>
-      </w:r>
-      <w:proofErr w:type="spellStart"/>
-      <w:r>
-        <w:t>GatewayNotificationParser</w:t>
-      </w:r>
-      <w:proofErr w:type="spellEnd"/>
-      <w:r>
-        <w:t>&gt; {</w:t>
-      </w:r>
-    </w:p>
-    <w:p>
-      <w:pPr>
-        <w:jc w:val="left"/>
-      </w:pPr>
-    </w:p>
-    <w:p>
-      <w:pPr>
-        <w:jc w:val="left"/>
-      </w:pPr>
-      <w:r>
-        <w:t xml:space="preserve">    </w:t>
-      </w:r>
-      <w:proofErr w:type="gramStart"/>
-      <w:r>
-        <w:t>@Value(</w:t>
-      </w:r>
-      <w:proofErr w:type="gramEnd"/>
-      <w:r>
-        <w:t>"${</w:t>
-      </w:r>
-      <w:proofErr w:type="spellStart"/>
-      <w:r>
-        <w:t>public.key.path</w:t>
-      </w:r>
-      <w:proofErr w:type="spellEnd"/>
-      <w:r>
-        <w:t>}")</w:t>
-      </w:r>
-    </w:p>
-    <w:p>
-      <w:pPr>
-        <w:jc w:val="left"/>
-      </w:pPr>
-      <w:r>
-        <w:t xml:space="preserve">    private String </w:t>
-      </w:r>
-      <w:proofErr w:type="spellStart"/>
-      <w:r>
-        <w:t>publicKeyPath</w:t>
-      </w:r>
-      <w:proofErr w:type="spellEnd"/>
-      <w:r>
-        <w:t>;</w:t>
-      </w:r>
-    </w:p>
-    <w:p>
-      <w:pPr>
-        <w:jc w:val="left"/>
-      </w:pPr>
-    </w:p>
-    <w:p>
-      <w:pPr>
-        <w:jc w:val="left"/>
-      </w:pPr>
-      <w:r>
-        <w:t xml:space="preserve">    @Value("${</w:t>
-      </w:r>
-      <w:proofErr w:type="spellStart"/>
-      <w:r>
-        <w:t>uid</w:t>
-      </w:r>
-      <w:proofErr w:type="spellEnd"/>
-      <w:r>
-        <w:t>}")</w:t>
-      </w:r>
-    </w:p>
-    <w:p>
-      <w:pPr>
-        <w:jc w:val="left"/>
-      </w:pPr>
-      <w:r>
-        <w:t xml:space="preserve">    private Long </w:t>
-      </w:r>
-      <w:proofErr w:type="spellStart"/>
-      <w:r>
-        <w:t>uid</w:t>
-      </w:r>
-      <w:proofErr w:type="spellEnd"/>
-      <w:r>
-        <w:t>;</w:t>
-      </w:r>
-    </w:p>
-    <w:p>
-      <w:pPr>
-        <w:jc w:val="left"/>
-      </w:pPr>
-    </w:p>
-    <w:p>
-      <w:pPr>
-        <w:jc w:val="left"/>
-      </w:pPr>
-      <w:r>
-        <w:t xml:space="preserve">    </w:t>
-      </w:r>
-      <w:proofErr w:type="gramStart"/>
-      <w:r>
-        <w:t>@Resource(</w:t>
-      </w:r>
-      <w:proofErr w:type="gramEnd"/>
-      <w:r>
-        <w:t>name = "</w:t>
-      </w:r>
-      <w:proofErr w:type="spellStart"/>
-      <w:r>
-        <w:t>notificationMap</w:t>
-      </w:r>
-      <w:proofErr w:type="spellEnd"/>
-      <w:r>
-        <w:t>")</w:t>
-      </w:r>
-    </w:p>
-    <w:p>
-      <w:pPr>
-        <w:jc w:val="left"/>
-      </w:pPr>
-      <w:r>
-        <w:t xml:space="preserve">    private Map&lt;</w:t>
-      </w:r>
-      <w:proofErr w:type="spellStart"/>
-      <w:r>
-        <w:t>ServiceIndex</w:t>
-      </w:r>
-      <w:proofErr w:type="spellEnd"/>
-      <w:r>
-        <w:t xml:space="preserve">, Class&gt; </w:t>
-      </w:r>
-      <w:proofErr w:type="spellStart"/>
-      <w:r>
-        <w:t>notificationMap</w:t>
-      </w:r>
-      <w:proofErr w:type="spellEnd"/>
-      <w:r>
-        <w:t>;</w:t>
-      </w:r>
-    </w:p>
-    <w:p>
-      <w:pPr>
-        <w:jc w:val="left"/>
-      </w:pPr>
-    </w:p>
-    <w:p>
-      <w:pPr>
-        <w:jc w:val="left"/>
-      </w:pPr>
-      <w:r>
-        <w:t xml:space="preserve">    @Override</w:t>
-      </w:r>
-    </w:p>
-    <w:p>
-      <w:pPr>
-        <w:jc w:val="left"/>
-      </w:pPr>
-      <w:r>
-        <w:t xml:space="preserve">    </w:t>
-      </w:r>
-      <w:proofErr w:type="gramStart"/>
-      <w:r>
-        <w:t>public</w:t>
-      </w:r>
-      <w:proofErr w:type="gramEnd"/>
-      <w:r>
         <w:t xml:space="preserve"> </w:t>
       </w:r>
       <w:proofErr w:type="spellStart"/>
       <w:r>
-        <w:t>GatewayNotificationParser</w:t>
+        <w:t>boolean</w:t>
       </w:r>
       <w:proofErr w:type="spellEnd"/>
       <w:r>
@@ -11667,183 +12849,7 @@
       </w:r>
       <w:proofErr w:type="spellStart"/>
       <w:r>
-        <w:t>getObject</w:t>
-      </w:r>
-      <w:proofErr w:type="spellEnd"/>
-      <w:r>
-        <w:t>() throws Exception {</w:t>
-      </w:r>
-    </w:p>
-    <w:p>
-      <w:pPr>
-        <w:jc w:val="left"/>
-      </w:pPr>
-      <w:r>
-        <w:t xml:space="preserve">        </w:t>
-      </w:r>
-      <w:proofErr w:type="spellStart"/>
-      <w:r>
-        <w:t>MapGatewayNotificationParserBuilder</w:t>
-      </w:r>
-      <w:proofErr w:type="spellEnd"/>
-      <w:r>
-        <w:t xml:space="preserve"> builder = new </w:t>
-      </w:r>
-      <w:proofErr w:type="spellStart"/>
-      <w:proofErr w:type="gramStart"/>
-      <w:r>
-        <w:t>MapGatewayNotificationParserBuilder</w:t>
-      </w:r>
-      <w:proofErr w:type="spellEnd"/>
-      <w:r>
-        <w:t>(</w:t>
-      </w:r>
-      <w:proofErr w:type="gramEnd"/>
-      <w:r>
-        <w:t>);</w:t>
-      </w:r>
-    </w:p>
-    <w:p>
-      <w:pPr>
-        <w:jc w:val="left"/>
-      </w:pPr>
-      <w:r>
-        <w:t xml:space="preserve">        </w:t>
-      </w:r>
-      <w:proofErr w:type="spellStart"/>
-      <w:proofErr w:type="gramStart"/>
-      <w:r>
-        <w:t>builder.setUid</w:t>
-      </w:r>
-      <w:proofErr w:type="spellEnd"/>
-      <w:r>
-        <w:t>(</w:t>
-      </w:r>
-      <w:proofErr w:type="spellStart"/>
-      <w:proofErr w:type="gramEnd"/>
-      <w:r>
-        <w:t>uid</w:t>
-      </w:r>
-      <w:proofErr w:type="spellEnd"/>
-      <w:r>
-        <w:t>);</w:t>
-      </w:r>
-    </w:p>
-    <w:p>
-      <w:pPr>
-        <w:jc w:val="left"/>
-      </w:pPr>
-      <w:r>
-        <w:t xml:space="preserve">        </w:t>
-      </w:r>
-      <w:proofErr w:type="spellStart"/>
-      <w:proofErr w:type="gramStart"/>
-      <w:r>
-        <w:t>builder.setServerSidePublicKeyFilePath</w:t>
-      </w:r>
-      <w:proofErr w:type="spellEnd"/>
-      <w:r>
-        <w:t>(</w:t>
-      </w:r>
-      <w:proofErr w:type="spellStart"/>
-      <w:proofErr w:type="gramEnd"/>
-      <w:r>
-        <w:t>publicKeyPath</w:t>
-      </w:r>
-      <w:proofErr w:type="spellEnd"/>
-      <w:r>
-        <w:t>);</w:t>
-      </w:r>
-    </w:p>
-    <w:p>
-      <w:pPr>
-        <w:jc w:val="left"/>
-      </w:pPr>
-      <w:r>
-        <w:t xml:space="preserve">        </w:t>
-      </w:r>
-      <w:proofErr w:type="spellStart"/>
-      <w:proofErr w:type="gramStart"/>
-      <w:r>
-        <w:t>builder.setNotificationClassMap</w:t>
-      </w:r>
-      <w:proofErr w:type="spellEnd"/>
-      <w:r>
-        <w:t>(</w:t>
-      </w:r>
-      <w:proofErr w:type="spellStart"/>
-      <w:proofErr w:type="gramEnd"/>
-      <w:r>
-        <w:t>notificationMap</w:t>
-      </w:r>
-      <w:proofErr w:type="spellEnd"/>
-      <w:r>
-        <w:t>);</w:t>
-      </w:r>
-    </w:p>
-    <w:p>
-      <w:pPr>
-        <w:jc w:val="left"/>
-      </w:pPr>
-      <w:r>
-        <w:t xml:space="preserve">        </w:t>
-      </w:r>
-      <w:proofErr w:type="gramStart"/>
-      <w:r>
-        <w:t>return</w:t>
-      </w:r>
-      <w:proofErr w:type="gramEnd"/>
-      <w:r>
-        <w:t xml:space="preserve"> </w:t>
-      </w:r>
-      <w:proofErr w:type="spellStart"/>
-      <w:r>
-        <w:t>builder.build</w:t>
-      </w:r>
-      <w:proofErr w:type="spellEnd"/>
-      <w:r>
-        <w:t>();</w:t>
-      </w:r>
-    </w:p>
-    <w:p>
-      <w:pPr>
-        <w:jc w:val="left"/>
-      </w:pPr>
-      <w:r>
-        <w:t xml:space="preserve">    }</w:t>
-      </w:r>
-    </w:p>
-    <w:p>
-      <w:pPr>
-        <w:jc w:val="left"/>
-      </w:pPr>
-    </w:p>
-    <w:p>
-      <w:pPr>
-        <w:jc w:val="left"/>
-      </w:pPr>
-      <w:r>
-        <w:t xml:space="preserve">    @Override</w:t>
-      </w:r>
-    </w:p>
-    <w:p>
-      <w:pPr>
-        <w:jc w:val="left"/>
-      </w:pPr>
-      <w:r>
-        <w:t xml:space="preserve">    </w:t>
-      </w:r>
-      <w:proofErr w:type="gramStart"/>
-      <w:r>
-        <w:t>public</w:t>
-      </w:r>
-      <w:proofErr w:type="gramEnd"/>
-      <w:r>
-        <w:t xml:space="preserve"> Class&lt;?&gt; </w:t>
-      </w:r>
-      <w:proofErr w:type="spellStart"/>
-      <w:r>
-        <w:t>getObjectType</w:t>
+        <w:t>isSingleton</w:t>
       </w:r>
       <w:proofErr w:type="spellEnd"/>
       <w:r>
@@ -11855,15 +12861,7 @@
         <w:jc w:val="left"/>
       </w:pPr>
       <w:r>
-        <w:t xml:space="preserve">        return </w:t>
-      </w:r>
-      <w:proofErr w:type="spellStart"/>
-      <w:r>
-        <w:t>GatewayNotificationParser.class</w:t>
-      </w:r>
-      <w:proofErr w:type="spellEnd"/>
-      <w:r>
-        <w:t>;</w:t>
+        <w:t xml:space="preserve">        return true;</w:t>
       </w:r>
     </w:p>
     <w:p>
@@ -11879,6 +12877,129 @@
       <w:pPr>
         <w:jc w:val="left"/>
       </w:pPr>
+      <w:r>
+        <w:t>}</w:t>
+      </w:r>
+    </w:p>
+    <w:p>
+      <w:pPr>
+        <w:jc w:val="left"/>
+      </w:pPr>
+    </w:p>
+    <w:p>
+      <w:pPr>
+        <w:jc w:val="left"/>
+      </w:pPr>
+      <w:r>
+        <w:rPr>
+          <w:rFonts w:hint="eastAsia"/>
+        </w:rPr>
+        <w:t>自定义</w:t>
+      </w:r>
+      <w:proofErr w:type="spellStart"/>
+      <w:r>
+        <w:rPr>
+          <w:rFonts w:hint="eastAsia"/>
+        </w:rPr>
+        <w:t>SpringMVC</w:t>
+      </w:r>
+      <w:proofErr w:type="spellEnd"/>
+      <w:r>
+        <w:rPr>
+          <w:rFonts w:hint="eastAsia"/>
+        </w:rPr>
+        <w:t>消息解析器</w:t>
+      </w:r>
+    </w:p>
+    <w:p>
+      <w:pPr>
+        <w:jc w:val="left"/>
+      </w:pPr>
+      <w:r>
+        <w:t>@Component</w:t>
+      </w:r>
+    </w:p>
+    <w:p>
+      <w:pPr>
+        <w:jc w:val="left"/>
+      </w:pPr>
+      <w:r>
+        <w:t xml:space="preserve">public class </w:t>
+      </w:r>
+      <w:proofErr w:type="spellStart"/>
+      <w:r>
+        <w:t>OpenApiRequestContentConverter</w:t>
+      </w:r>
+      <w:proofErr w:type="spellEnd"/>
+      <w:r>
+        <w:t xml:space="preserve">&lt;T&gt; implements </w:t>
+      </w:r>
+      <w:proofErr w:type="spellStart"/>
+      <w:r>
+        <w:t>HttpMessageConverter</w:t>
+      </w:r>
+      <w:proofErr w:type="spellEnd"/>
+      <w:r>
+        <w:t>&lt;</w:t>
+      </w:r>
+      <w:proofErr w:type="spellStart"/>
+      <w:r>
+        <w:t>OpenApiRequestContent</w:t>
+      </w:r>
+      <w:proofErr w:type="spellEnd"/>
+      <w:r>
+        <w:t>&lt;T&gt;&gt; {</w:t>
+      </w:r>
+    </w:p>
+    <w:p>
+      <w:pPr>
+        <w:jc w:val="left"/>
+      </w:pPr>
+    </w:p>
+    <w:p>
+      <w:pPr>
+        <w:jc w:val="left"/>
+      </w:pPr>
+      <w:r>
+        <w:t xml:space="preserve">    </w:t>
+      </w:r>
+      <w:proofErr w:type="gramStart"/>
+      <w:r>
+        <w:t>@Resource(</w:t>
+      </w:r>
+      <w:proofErr w:type="gramEnd"/>
+      <w:r>
+        <w:t>name = "</w:t>
+      </w:r>
+      <w:proofErr w:type="spellStart"/>
+      <w:r>
+        <w:t>notificationParser</w:t>
+      </w:r>
+      <w:proofErr w:type="spellEnd"/>
+      <w:r>
+        <w:t>")</w:t>
+      </w:r>
+    </w:p>
+    <w:p>
+      <w:pPr>
+        <w:jc w:val="left"/>
+      </w:pPr>
+      <w:r>
+        <w:t xml:space="preserve">    private </w:t>
+      </w:r>
+      <w:proofErr w:type="spellStart"/>
+      <w:r>
+        <w:t>GatewayNotificationParser</w:t>
+      </w:r>
+      <w:proofErr w:type="spellEnd"/>
+      <w:r>
+        <w:t xml:space="preserve"> parser;</w:t>
+      </w:r>
+    </w:p>
+    <w:p>
+      <w:pPr>
+        <w:jc w:val="left"/>
+      </w:pPr>
     </w:p>
     <w:p>
       <w:pPr>
@@ -11893,6 +13014,216 @@
         <w:jc w:val="left"/>
       </w:pPr>
       <w:r>
+        <w:t xml:space="preserve">    public </w:t>
+      </w:r>
+      <w:proofErr w:type="spellStart"/>
+      <w:r>
+        <w:t>boolean</w:t>
+      </w:r>
+      <w:proofErr w:type="spellEnd"/>
+      <w:r>
+        <w:t xml:space="preserve"> </w:t>
+      </w:r>
+      <w:proofErr w:type="spellStart"/>
+      <w:r>
+        <w:t>canRead</w:t>
+      </w:r>
+      <w:proofErr w:type="spellEnd"/>
+      <w:r>
+        <w:t xml:space="preserve">(Class&lt;?&gt; </w:t>
+      </w:r>
+      <w:proofErr w:type="spellStart"/>
+      <w:r>
+        <w:t>clazz</w:t>
+      </w:r>
+      <w:proofErr w:type="spellEnd"/>
+      <w:r>
+        <w:t xml:space="preserve">, </w:t>
+      </w:r>
+      <w:proofErr w:type="spellStart"/>
+      <w:r>
+        <w:t>MediaType</w:t>
+      </w:r>
+      <w:proofErr w:type="spellEnd"/>
+      <w:r>
+        <w:t xml:space="preserve"> </w:t>
+      </w:r>
+      <w:proofErr w:type="spellStart"/>
+      <w:r>
+        <w:t>mediaType</w:t>
+      </w:r>
+      <w:proofErr w:type="spellEnd"/>
+      <w:r>
+        <w:t>) {</w:t>
+      </w:r>
+    </w:p>
+    <w:p>
+      <w:pPr>
+        <w:jc w:val="left"/>
+      </w:pPr>
+      <w:r>
+        <w:t xml:space="preserve">        return (</w:t>
+      </w:r>
+      <w:proofErr w:type="spellStart"/>
+      <w:r>
+        <w:t>Objects.equals</w:t>
+      </w:r>
+      <w:proofErr w:type="spellEnd"/>
+      <w:r>
+        <w:t>(</w:t>
+      </w:r>
+      <w:proofErr w:type="spellStart"/>
+      <w:r>
+        <w:t>mediaType</w:t>
+      </w:r>
+      <w:proofErr w:type="spellEnd"/>
+      <w:r>
+        <w:t xml:space="preserve">, </w:t>
+      </w:r>
+      <w:proofErr w:type="spellStart"/>
+      <w:r>
+        <w:t>MediaType.APPLICATION_JSON</w:t>
+      </w:r>
+      <w:proofErr w:type="spellEnd"/>
+      <w:r>
+        <w:t xml:space="preserve">) || </w:t>
+      </w:r>
+      <w:proofErr w:type="spellStart"/>
+      <w:r>
+        <w:t>Objects.equals</w:t>
+      </w:r>
+      <w:proofErr w:type="spellEnd"/>
+      <w:r>
+        <w:t>(</w:t>
+      </w:r>
+      <w:proofErr w:type="spellStart"/>
+      <w:r>
+        <w:t>mediaType</w:t>
+      </w:r>
+      <w:proofErr w:type="spellEnd"/>
+      <w:r>
+        <w:t xml:space="preserve">, MediaType.APPLICATION_JSON_UTF8)) &amp;&amp; </w:t>
+      </w:r>
+      <w:proofErr w:type="spellStart"/>
+      <w:r>
+        <w:t>clazz</w:t>
+      </w:r>
+      <w:proofErr w:type="spellEnd"/>
+      <w:r>
+        <w:t xml:space="preserve"> == </w:t>
+      </w:r>
+      <w:proofErr w:type="spellStart"/>
+      <w:r>
+        <w:t>OpenApiRequestContent.class</w:t>
+      </w:r>
+      <w:proofErr w:type="spellEnd"/>
+      <w:r>
+        <w:t>;</w:t>
+      </w:r>
+    </w:p>
+    <w:p>
+      <w:pPr>
+        <w:jc w:val="left"/>
+      </w:pPr>
+      <w:r>
+        <w:t xml:space="preserve">    }</w:t>
+      </w:r>
+    </w:p>
+    <w:p>
+      <w:pPr>
+        <w:jc w:val="left"/>
+      </w:pPr>
+    </w:p>
+    <w:p>
+      <w:pPr>
+        <w:jc w:val="left"/>
+      </w:pPr>
+      <w:r>
+        <w:t xml:space="preserve">    @Override</w:t>
+      </w:r>
+    </w:p>
+    <w:p>
+      <w:pPr>
+        <w:jc w:val="left"/>
+      </w:pPr>
+      <w:r>
+        <w:t xml:space="preserve">    public </w:t>
+      </w:r>
+      <w:proofErr w:type="spellStart"/>
+      <w:r>
+        <w:t>boolean</w:t>
+      </w:r>
+      <w:proofErr w:type="spellEnd"/>
+      <w:r>
+        <w:t xml:space="preserve"> </w:t>
+      </w:r>
+      <w:proofErr w:type="spellStart"/>
+      <w:r>
+        <w:t>canWrite</w:t>
+      </w:r>
+      <w:proofErr w:type="spellEnd"/>
+      <w:r>
+        <w:t xml:space="preserve">(Class&lt;?&gt; </w:t>
+      </w:r>
+      <w:proofErr w:type="spellStart"/>
+      <w:r>
+        <w:t>clazz</w:t>
+      </w:r>
+      <w:proofErr w:type="spellEnd"/>
+      <w:r>
+        <w:t xml:space="preserve">, </w:t>
+      </w:r>
+      <w:proofErr w:type="spellStart"/>
+      <w:r>
+        <w:t>MediaType</w:t>
+      </w:r>
+      <w:proofErr w:type="spellEnd"/>
+      <w:r>
+        <w:t xml:space="preserve"> </w:t>
+      </w:r>
+      <w:proofErr w:type="spellStart"/>
+      <w:r>
+        <w:t>mediaType</w:t>
+      </w:r>
+      <w:proofErr w:type="spellEnd"/>
+      <w:r>
+        <w:t>) {</w:t>
+      </w:r>
+    </w:p>
+    <w:p>
+      <w:pPr>
+        <w:jc w:val="left"/>
+      </w:pPr>
+      <w:r>
+        <w:t xml:space="preserve">        return false;</w:t>
+      </w:r>
+    </w:p>
+    <w:p>
+      <w:pPr>
+        <w:jc w:val="left"/>
+      </w:pPr>
+      <w:r>
+        <w:t xml:space="preserve">    }</w:t>
+      </w:r>
+    </w:p>
+    <w:p>
+      <w:pPr>
+        <w:jc w:val="left"/>
+      </w:pPr>
+    </w:p>
+    <w:p>
+      <w:pPr>
+        <w:jc w:val="left"/>
+      </w:pPr>
+      <w:r>
+        <w:t xml:space="preserve">    @Override</w:t>
+      </w:r>
+    </w:p>
+    <w:p>
+      <w:pPr>
+        <w:jc w:val="left"/>
+      </w:pPr>
+      <w:r>
         <w:t xml:space="preserve">    </w:t>
       </w:r>
       <w:proofErr w:type="gramStart"/>
@@ -11901,11 +13232,184 @@
       </w:r>
       <w:proofErr w:type="gramEnd"/>
       <w:r>
+        <w:t xml:space="preserve"> List&lt;</w:t>
+      </w:r>
+      <w:proofErr w:type="spellStart"/>
+      <w:r>
+        <w:t>MediaType</w:t>
+      </w:r>
+      <w:proofErr w:type="spellEnd"/>
+      <w:r>
+        <w:t xml:space="preserve">&gt; </w:t>
+      </w:r>
+      <w:proofErr w:type="spellStart"/>
+      <w:r>
+        <w:t>getSupportedMediaTypes</w:t>
+      </w:r>
+      <w:proofErr w:type="spellEnd"/>
+      <w:r>
+        <w:t>() {</w:t>
+      </w:r>
+    </w:p>
+    <w:p>
+      <w:pPr>
+        <w:jc w:val="left"/>
+      </w:pPr>
+      <w:r>
+        <w:t xml:space="preserve">        List&lt;</w:t>
+      </w:r>
+      <w:proofErr w:type="spellStart"/>
+      <w:r>
+        <w:t>MediaType</w:t>
+      </w:r>
+      <w:proofErr w:type="spellEnd"/>
+      <w:r>
+        <w:t xml:space="preserve">&gt; </w:t>
+      </w:r>
+      <w:proofErr w:type="spellStart"/>
+      <w:r>
+        <w:t>mediaTypeList</w:t>
+      </w:r>
+      <w:proofErr w:type="spellEnd"/>
+      <w:r>
+        <w:t xml:space="preserve"> = new </w:t>
+      </w:r>
+      <w:proofErr w:type="spellStart"/>
+      <w:r>
+        <w:t>ArrayList</w:t>
+      </w:r>
+      <w:proofErr w:type="spellEnd"/>
+      <w:r>
+        <w:t>&lt;</w:t>
+      </w:r>
+      <w:proofErr w:type="gramStart"/>
+      <w:r>
+        <w:t>&gt;(</w:t>
+      </w:r>
+      <w:proofErr w:type="gramEnd"/>
+      <w:r>
+        <w:t>);</w:t>
+      </w:r>
+    </w:p>
+    <w:p>
+      <w:pPr>
+        <w:jc w:val="left"/>
+      </w:pPr>
+      <w:r>
+        <w:t xml:space="preserve">        </w:t>
+      </w:r>
+      <w:proofErr w:type="spellStart"/>
+      <w:r>
+        <w:t>mediaTypeList.add</w:t>
+      </w:r>
+      <w:proofErr w:type="spellEnd"/>
+      <w:r>
+        <w:t>(</w:t>
+      </w:r>
+      <w:proofErr w:type="spellStart"/>
+      <w:r>
+        <w:t>MediaType.APPLICATION_JSON</w:t>
+      </w:r>
+      <w:proofErr w:type="spellEnd"/>
+      <w:r>
+        <w:t>);</w:t>
+      </w:r>
+    </w:p>
+    <w:p>
+      <w:pPr>
+        <w:jc w:val="left"/>
+      </w:pPr>
+      <w:r>
+        <w:t xml:space="preserve">        </w:t>
+      </w:r>
+      <w:proofErr w:type="spellStart"/>
+      <w:r>
+        <w:t>mediaTypeList.add</w:t>
+      </w:r>
+      <w:proofErr w:type="spellEnd"/>
+      <w:r>
+        <w:t>(MediaType.APPLICATION_JSON_UTF8);</w:t>
+      </w:r>
+    </w:p>
+    <w:p>
+      <w:pPr>
+        <w:jc w:val="left"/>
+      </w:pPr>
+      <w:r>
+        <w:t xml:space="preserve">        return </w:t>
+      </w:r>
+      <w:proofErr w:type="spellStart"/>
+      <w:r>
+        <w:t>mediaTypeList</w:t>
+      </w:r>
+      <w:proofErr w:type="spellEnd"/>
+      <w:r>
+        <w:t>;</w:t>
+      </w:r>
+    </w:p>
+    <w:p>
+      <w:pPr>
+        <w:jc w:val="left"/>
+      </w:pPr>
+      <w:r>
+        <w:t xml:space="preserve">    }</w:t>
+      </w:r>
+    </w:p>
+    <w:p>
+      <w:pPr>
+        <w:jc w:val="left"/>
+      </w:pPr>
+    </w:p>
+    <w:p>
+      <w:pPr>
+        <w:jc w:val="left"/>
+      </w:pPr>
+      <w:r>
+        <w:t xml:space="preserve">    @Override</w:t>
+      </w:r>
+    </w:p>
+    <w:p>
+      <w:pPr>
+        <w:jc w:val="left"/>
+      </w:pPr>
+      <w:r>
+        <w:t xml:space="preserve">    </w:t>
+      </w:r>
+      <w:proofErr w:type="gramStart"/>
+      <w:r>
+        <w:t>public</w:t>
+      </w:r>
+      <w:proofErr w:type="gramEnd"/>
+      <w:r>
         <w:t xml:space="preserve"> </w:t>
       </w:r>
       <w:proofErr w:type="spellStart"/>
       <w:r>
-        <w:t>boolean</w:t>
+        <w:t>OpenApiRequestContent</w:t>
+      </w:r>
+      <w:proofErr w:type="spellEnd"/>
+      <w:r>
+        <w:t xml:space="preserve">&lt;T&gt; read(Class&lt;? extends </w:t>
+      </w:r>
+      <w:proofErr w:type="spellStart"/>
+      <w:r>
+        <w:t>OpenApiRequestContent</w:t>
+      </w:r>
+      <w:proofErr w:type="spellEnd"/>
+      <w:r>
+        <w:t xml:space="preserve">&lt;T&gt;&gt; </w:t>
+      </w:r>
+      <w:proofErr w:type="spellStart"/>
+      <w:r>
+        <w:t>clazz</w:t>
+      </w:r>
+      <w:proofErr w:type="spellEnd"/>
+      <w:r>
+        <w:t xml:space="preserve">, </w:t>
+      </w:r>
+      <w:proofErr w:type="spellStart"/>
+      <w:r>
+        <w:t>HttpInputMessage</w:t>
       </w:r>
       <w:proofErr w:type="spellEnd"/>
       <w:r>
@@ -11913,19 +13417,75 @@
       </w:r>
       <w:proofErr w:type="spellStart"/>
       <w:r>
-        <w:t>isSingleton</w:t>
-      </w:r>
-      <w:proofErr w:type="spellEnd"/>
-      <w:r>
-        <w:t>() {</w:t>
-      </w:r>
-    </w:p>
-    <w:p>
-      <w:pPr>
-        <w:jc w:val="left"/>
-      </w:pPr>
-      <w:r>
-        <w:t xml:space="preserve">        return true;</w:t>
+        <w:t>inputMessage</w:t>
+      </w:r>
+      <w:proofErr w:type="spellEnd"/>
+      <w:r>
+        <w:t xml:space="preserve">) throws </w:t>
+      </w:r>
+      <w:proofErr w:type="spellStart"/>
+      <w:r>
+        <w:t>IOException</w:t>
+      </w:r>
+      <w:proofErr w:type="spellEnd"/>
+      <w:r>
+        <w:t xml:space="preserve">, </w:t>
+      </w:r>
+      <w:proofErr w:type="spellStart"/>
+      <w:r>
+        <w:t>HttpMessageNotReadableException</w:t>
+      </w:r>
+      <w:proofErr w:type="spellEnd"/>
+      <w:r>
+        <w:t xml:space="preserve"> {</w:t>
+      </w:r>
+    </w:p>
+    <w:p>
+      <w:pPr>
+        <w:jc w:val="left"/>
+      </w:pPr>
+      <w:r>
+        <w:t xml:space="preserve">        String body = </w:t>
+      </w:r>
+      <w:proofErr w:type="spellStart"/>
+      <w:r>
+        <w:t>IOUtils.toString</w:t>
+      </w:r>
+      <w:proofErr w:type="spellEnd"/>
+      <w:r>
+        <w:t>(</w:t>
+      </w:r>
+      <w:proofErr w:type="spellStart"/>
+      <w:r>
+        <w:t>inputMessage.getBody</w:t>
+      </w:r>
+      <w:proofErr w:type="spellEnd"/>
+      <w:r>
+        <w:t>(), StandardCharsets.UTF_8);</w:t>
+      </w:r>
+    </w:p>
+    <w:p>
+      <w:pPr>
+        <w:jc w:val="left"/>
+      </w:pPr>
+      <w:r>
+        <w:t xml:space="preserve">        </w:t>
+      </w:r>
+      <w:proofErr w:type="gramStart"/>
+      <w:r>
+        <w:t>return</w:t>
+      </w:r>
+      <w:proofErr w:type="gramEnd"/>
+      <w:r>
+        <w:t xml:space="preserve"> </w:t>
+      </w:r>
+      <w:proofErr w:type="spellStart"/>
+      <w:r>
+        <w:t>parser.parseNotification</w:t>
+      </w:r>
+      <w:proofErr w:type="spellEnd"/>
+      <w:r>
+        <w:t>(body);</w:t>
       </w:r>
     </w:p>
     <w:p>
@@ -11940,70 +13500,21 @@
       <w:pPr>
         <w:jc w:val="left"/>
       </w:pPr>
-      <w:r>
-        <w:t>}</w:t>
-      </w:r>
-    </w:p>
-    <w:p>
-      <w:pPr>
-        <w:jc w:val="left"/>
-      </w:pPr>
-    </w:p>
-    <w:p>
-      <w:pPr>
-        <w:jc w:val="left"/>
-      </w:pPr>
-      <w:r>
-        <w:rPr>
-          <w:rFonts w:hint="eastAsia"/>
-        </w:rPr>
-        <w:t>自定义</w:t>
-      </w:r>
-      <w:proofErr w:type="spellStart"/>
-      <w:r>
-        <w:rPr>
-          <w:rFonts w:hint="eastAsia"/>
-        </w:rPr>
-        <w:t>SpringMVC</w:t>
-      </w:r>
-      <w:proofErr w:type="spellEnd"/>
-      <w:r>
-        <w:rPr>
-          <w:rFonts w:hint="eastAsia"/>
-        </w:rPr>
-        <w:t>消息解析器</w:t>
-      </w:r>
-    </w:p>
-    <w:p>
-      <w:pPr>
-        <w:jc w:val="left"/>
-      </w:pPr>
-      <w:r>
-        <w:t>@Component</w:t>
-      </w:r>
-    </w:p>
-    <w:p>
-      <w:pPr>
-        <w:jc w:val="left"/>
-      </w:pPr>
-      <w:r>
-        <w:t xml:space="preserve">public class </w:t>
-      </w:r>
-      <w:proofErr w:type="spellStart"/>
-      <w:r>
-        <w:t>OpenApiRequestContentConverter</w:t>
-      </w:r>
-      <w:proofErr w:type="spellEnd"/>
-      <w:r>
-        <w:t xml:space="preserve">&lt;T&gt; implements </w:t>
-      </w:r>
-      <w:proofErr w:type="spellStart"/>
-      <w:r>
-        <w:t>HttpMessageConverter</w:t>
-      </w:r>
-      <w:proofErr w:type="spellEnd"/>
-      <w:r>
-        <w:t>&lt;</w:t>
+    </w:p>
+    <w:p>
+      <w:pPr>
+        <w:jc w:val="left"/>
+      </w:pPr>
+      <w:r>
+        <w:t xml:space="preserve">    @Override</w:t>
+      </w:r>
+    </w:p>
+    <w:p>
+      <w:pPr>
+        <w:jc w:val="left"/>
+      </w:pPr>
+      <w:r>
+        <w:t xml:space="preserve">    public void write(</w:t>
       </w:r>
       <w:proofErr w:type="spellStart"/>
       <w:r>
@@ -12011,177 +13522,87 @@
       </w:r>
       <w:proofErr w:type="spellEnd"/>
       <w:r>
-        <w:t>&lt;T&gt;&gt; {</w:t>
-      </w:r>
-    </w:p>
-    <w:p>
-      <w:pPr>
-        <w:jc w:val="left"/>
-      </w:pPr>
-    </w:p>
-    <w:p>
-      <w:pPr>
-        <w:jc w:val="left"/>
-      </w:pPr>
-      <w:r>
-        <w:t xml:space="preserve">    </w:t>
+        <w:t xml:space="preserve">&lt;T&gt; </w:t>
+      </w:r>
+      <w:proofErr w:type="spellStart"/>
+      <w:r>
+        <w:t>tOpenApiRequestContent</w:t>
+      </w:r>
+      <w:proofErr w:type="spellEnd"/>
+      <w:r>
+        <w:t xml:space="preserve">, </w:t>
+      </w:r>
+      <w:proofErr w:type="spellStart"/>
+      <w:r>
+        <w:t>MediaType</w:t>
+      </w:r>
+      <w:proofErr w:type="spellEnd"/>
+      <w:r>
+        <w:t xml:space="preserve"> </w:t>
+      </w:r>
+      <w:proofErr w:type="spellStart"/>
+      <w:r>
+        <w:t>contentType</w:t>
+      </w:r>
+      <w:proofErr w:type="spellEnd"/>
+      <w:r>
+        <w:t xml:space="preserve">, </w:t>
+      </w:r>
+      <w:proofErr w:type="spellStart"/>
+      <w:r>
+        <w:t>HttpOutputMessage</w:t>
+      </w:r>
+      <w:proofErr w:type="spellEnd"/>
+      <w:r>
+        <w:t xml:space="preserve"> </w:t>
+      </w:r>
+      <w:proofErr w:type="spellStart"/>
+      <w:r>
+        <w:t>outputMessage</w:t>
+      </w:r>
+      <w:proofErr w:type="spellEnd"/>
+      <w:r>
+        <w:t xml:space="preserve">) throws </w:t>
+      </w:r>
+      <w:proofErr w:type="spellStart"/>
+      <w:r>
+        <w:t>IOException</w:t>
+      </w:r>
+      <w:proofErr w:type="spellEnd"/>
+      <w:r>
+        <w:t xml:space="preserve">, </w:t>
+      </w:r>
+      <w:proofErr w:type="spellStart"/>
+      <w:r>
+        <w:t>HttpMessageNotWritableException</w:t>
+      </w:r>
+      <w:proofErr w:type="spellEnd"/>
+      <w:r>
+        <w:t xml:space="preserve"> {</w:t>
+      </w:r>
+    </w:p>
+    <w:p>
+      <w:pPr>
+        <w:jc w:val="left"/>
+      </w:pPr>
+      <w:r>
+        <w:t xml:space="preserve">        </w:t>
       </w:r>
       <w:proofErr w:type="gramStart"/>
       <w:r>
-        <w:t>@Resource(</w:t>
+        <w:t>throw</w:t>
       </w:r>
       <w:proofErr w:type="gramEnd"/>
       <w:r>
-        <w:t>name = "</w:t>
-      </w:r>
-      <w:proofErr w:type="spellStart"/>
-      <w:r>
-        <w:t>notificationParser</w:t>
-      </w:r>
-      <w:proofErr w:type="spellEnd"/>
-      <w:r>
-        <w:t>")</w:t>
-      </w:r>
-    </w:p>
-    <w:p>
-      <w:pPr>
-        <w:jc w:val="left"/>
-      </w:pPr>
-      <w:r>
-        <w:t xml:space="preserve">    private </w:t>
-      </w:r>
-      <w:proofErr w:type="spellStart"/>
-      <w:r>
-        <w:t>GatewayNotificationParser</w:t>
-      </w:r>
-      <w:proofErr w:type="spellEnd"/>
-      <w:r>
-        <w:t xml:space="preserve"> parser;</w:t>
-      </w:r>
-    </w:p>
-    <w:p>
-      <w:pPr>
-        <w:jc w:val="left"/>
-      </w:pPr>
-    </w:p>
-    <w:p>
-      <w:pPr>
-        <w:jc w:val="left"/>
-      </w:pPr>
-      <w:r>
-        <w:t xml:space="preserve">    @Override</w:t>
-      </w:r>
-    </w:p>
-    <w:p>
-      <w:pPr>
-        <w:jc w:val="left"/>
-      </w:pPr>
-      <w:r>
-        <w:t xml:space="preserve">    public </w:t>
-      </w:r>
-      <w:proofErr w:type="spellStart"/>
-      <w:r>
-        <w:t>boolean</w:t>
-      </w:r>
-      <w:proofErr w:type="spellEnd"/>
-      <w:r>
-        <w:t xml:space="preserve"> </w:t>
-      </w:r>
-      <w:proofErr w:type="spellStart"/>
-      <w:r>
-        <w:t>canRead</w:t>
-      </w:r>
-      <w:proofErr w:type="spellEnd"/>
-      <w:r>
-        <w:t xml:space="preserve">(Class&lt;?&gt; </w:t>
-      </w:r>
-      <w:proofErr w:type="spellStart"/>
-      <w:r>
-        <w:t>clazz</w:t>
-      </w:r>
-      <w:proofErr w:type="spellEnd"/>
-      <w:r>
-        <w:t xml:space="preserve">, </w:t>
-      </w:r>
-      <w:proofErr w:type="spellStart"/>
-      <w:r>
-        <w:t>MediaType</w:t>
-      </w:r>
-      <w:proofErr w:type="spellEnd"/>
-      <w:r>
-        <w:t xml:space="preserve"> </w:t>
-      </w:r>
-      <w:proofErr w:type="spellStart"/>
-      <w:r>
-        <w:t>mediaType</w:t>
-      </w:r>
-      <w:proofErr w:type="spellEnd"/>
-      <w:r>
-        <w:t>) {</w:t>
-      </w:r>
-    </w:p>
-    <w:p>
-      <w:pPr>
-        <w:jc w:val="left"/>
-      </w:pPr>
-      <w:r>
-        <w:t xml:space="preserve">        return (</w:t>
-      </w:r>
-      <w:proofErr w:type="spellStart"/>
-      <w:r>
-        <w:t>Objects.equals</w:t>
-      </w:r>
-      <w:proofErr w:type="spellEnd"/>
-      <w:r>
-        <w:t>(</w:t>
-      </w:r>
-      <w:proofErr w:type="spellStart"/>
-      <w:r>
-        <w:t>mediaType</w:t>
-      </w:r>
-      <w:proofErr w:type="spellEnd"/>
-      <w:r>
-        <w:t xml:space="preserve">, </w:t>
-      </w:r>
-      <w:proofErr w:type="spellStart"/>
-      <w:r>
-        <w:t>MediaType.APPLICATION_JSON</w:t>
-      </w:r>
-      <w:proofErr w:type="spellEnd"/>
-      <w:r>
-        <w:t xml:space="preserve">) || </w:t>
-      </w:r>
-      <w:proofErr w:type="spellStart"/>
-      <w:r>
-        <w:t>Objects.equals</w:t>
-      </w:r>
-      <w:proofErr w:type="spellEnd"/>
-      <w:r>
-        <w:t>(</w:t>
-      </w:r>
-      <w:proofErr w:type="spellStart"/>
-      <w:r>
-        <w:t>mediaType</w:t>
-      </w:r>
-      <w:proofErr w:type="spellEnd"/>
-      <w:r>
-        <w:t xml:space="preserve">, MediaType.APPLICATION_JSON_UTF8)) &amp;&amp; </w:t>
-      </w:r>
-      <w:proofErr w:type="spellStart"/>
-      <w:r>
-        <w:t>clazz</w:t>
-      </w:r>
-      <w:proofErr w:type="spellEnd"/>
-      <w:r>
-        <w:t xml:space="preserve"> == </w:t>
-      </w:r>
-      <w:proofErr w:type="spellStart"/>
-      <w:r>
-        <w:t>OpenApiRequestContent.class</w:t>
-      </w:r>
-      <w:proofErr w:type="spellEnd"/>
-      <w:r>
-        <w:t>;</w:t>
+        <w:t xml:space="preserve"> new </w:t>
+      </w:r>
+      <w:proofErr w:type="spellStart"/>
+      <w:r>
+        <w:t>UnsupportedOperationException</w:t>
+      </w:r>
+      <w:proofErr w:type="spellEnd"/>
+      <w:r>
+        <w:t>("operation forbidden");</w:t>
       </w:r>
     </w:p>
     <w:p>
@@ -12196,492 +13617,8 @@
       <w:pPr>
         <w:jc w:val="left"/>
       </w:pPr>
-    </w:p>
-    <w:p>
-      <w:pPr>
-        <w:jc w:val="left"/>
-      </w:pPr>
-      <w:r>
-        <w:t xml:space="preserve">    @Override</w:t>
-      </w:r>
-    </w:p>
-    <w:p>
-      <w:pPr>
-        <w:jc w:val="left"/>
-      </w:pPr>
-      <w:r>
-        <w:t xml:space="preserve">    public </w:t>
-      </w:r>
-      <w:proofErr w:type="spellStart"/>
-      <w:r>
-        <w:t>boolean</w:t>
-      </w:r>
-      <w:proofErr w:type="spellEnd"/>
-      <w:r>
-        <w:t xml:space="preserve"> </w:t>
-      </w:r>
-      <w:proofErr w:type="spellStart"/>
-      <w:r>
-        <w:t>canWrite</w:t>
-      </w:r>
-      <w:proofErr w:type="spellEnd"/>
-      <w:r>
-        <w:t xml:space="preserve">(Class&lt;?&gt; </w:t>
-      </w:r>
-      <w:proofErr w:type="spellStart"/>
-      <w:r>
-        <w:t>clazz</w:t>
-      </w:r>
-      <w:proofErr w:type="spellEnd"/>
-      <w:r>
-        <w:t xml:space="preserve">, </w:t>
-      </w:r>
-      <w:proofErr w:type="spellStart"/>
-      <w:r>
-        <w:t>MediaType</w:t>
-      </w:r>
-      <w:proofErr w:type="spellEnd"/>
-      <w:r>
-        <w:t xml:space="preserve"> </w:t>
-      </w:r>
-      <w:proofErr w:type="spellStart"/>
-      <w:r>
-        <w:t>mediaType</w:t>
-      </w:r>
-      <w:proofErr w:type="spellEnd"/>
-      <w:r>
-        <w:t>) {</w:t>
-      </w:r>
-    </w:p>
-    <w:p>
-      <w:pPr>
-        <w:jc w:val="left"/>
-      </w:pPr>
-      <w:r>
-        <w:t xml:space="preserve">        return false;</w:t>
-      </w:r>
-    </w:p>
-    <w:p>
-      <w:pPr>
-        <w:jc w:val="left"/>
-      </w:pPr>
-      <w:r>
-        <w:t xml:space="preserve">    }</w:t>
-      </w:r>
-    </w:p>
-    <w:p>
-      <w:pPr>
-        <w:jc w:val="left"/>
-      </w:pPr>
-    </w:p>
-    <w:p>
-      <w:pPr>
-        <w:jc w:val="left"/>
-      </w:pPr>
-      <w:r>
-        <w:t xml:space="preserve">    @Override</w:t>
-      </w:r>
-    </w:p>
-    <w:p>
-      <w:pPr>
-        <w:jc w:val="left"/>
-      </w:pPr>
-      <w:r>
-        <w:t xml:space="preserve">    </w:t>
-      </w:r>
-      <w:proofErr w:type="gramStart"/>
-      <w:r>
-        <w:t>public</w:t>
-      </w:r>
-      <w:proofErr w:type="gramEnd"/>
-      <w:r>
-        <w:t xml:space="preserve"> List&lt;</w:t>
-      </w:r>
-      <w:proofErr w:type="spellStart"/>
-      <w:r>
-        <w:t>MediaType</w:t>
-      </w:r>
-      <w:proofErr w:type="spellEnd"/>
-      <w:r>
-        <w:t xml:space="preserve">&gt; </w:t>
-      </w:r>
-      <w:proofErr w:type="spellStart"/>
-      <w:r>
-        <w:t>getSupportedMediaTypes</w:t>
-      </w:r>
-      <w:proofErr w:type="spellEnd"/>
-      <w:r>
-        <w:t>() {</w:t>
-      </w:r>
-    </w:p>
-    <w:p>
-      <w:pPr>
-        <w:jc w:val="left"/>
-      </w:pPr>
-      <w:r>
-        <w:t xml:space="preserve">        List&lt;</w:t>
-      </w:r>
-      <w:proofErr w:type="spellStart"/>
-      <w:r>
-        <w:t>MediaType</w:t>
-      </w:r>
-      <w:proofErr w:type="spellEnd"/>
-      <w:r>
-        <w:t xml:space="preserve">&gt; </w:t>
-      </w:r>
-      <w:proofErr w:type="spellStart"/>
-      <w:r>
-        <w:t>mediaTypeList</w:t>
-      </w:r>
-      <w:proofErr w:type="spellEnd"/>
-      <w:r>
-        <w:t xml:space="preserve"> = new </w:t>
-      </w:r>
-      <w:proofErr w:type="spellStart"/>
-      <w:r>
-        <w:t>ArrayList</w:t>
-      </w:r>
-      <w:proofErr w:type="spellEnd"/>
-      <w:r>
-        <w:t>&lt;</w:t>
-      </w:r>
-      <w:proofErr w:type="gramStart"/>
-      <w:r>
-        <w:t>&gt;(</w:t>
-      </w:r>
-      <w:proofErr w:type="gramEnd"/>
-      <w:r>
-        <w:t>);</w:t>
-      </w:r>
-    </w:p>
-    <w:p>
-      <w:pPr>
-        <w:jc w:val="left"/>
-      </w:pPr>
-      <w:r>
-        <w:t xml:space="preserve">        </w:t>
-      </w:r>
-      <w:proofErr w:type="spellStart"/>
-      <w:r>
-        <w:t>mediaTypeList.add</w:t>
-      </w:r>
-      <w:proofErr w:type="spellEnd"/>
-      <w:r>
-        <w:t>(</w:t>
-      </w:r>
-      <w:proofErr w:type="spellStart"/>
-      <w:r>
-        <w:t>MediaType.APPLICATION_JSON</w:t>
-      </w:r>
-      <w:proofErr w:type="spellEnd"/>
-      <w:r>
-        <w:t>);</w:t>
-      </w:r>
-    </w:p>
-    <w:p>
-      <w:pPr>
-        <w:jc w:val="left"/>
-      </w:pPr>
-      <w:r>
-        <w:t xml:space="preserve">        </w:t>
-      </w:r>
-      <w:proofErr w:type="spellStart"/>
-      <w:r>
-        <w:t>mediaTypeList.add</w:t>
-      </w:r>
-      <w:proofErr w:type="spellEnd"/>
-      <w:r>
-        <w:t>(MediaType.APPLICATION_JSON_UTF8);</w:t>
-      </w:r>
-    </w:p>
-    <w:p>
-      <w:pPr>
-        <w:jc w:val="left"/>
-      </w:pPr>
-      <w:r>
-        <w:t xml:space="preserve">        return </w:t>
-      </w:r>
-      <w:proofErr w:type="spellStart"/>
-      <w:r>
-        <w:t>mediaTypeList</w:t>
-      </w:r>
-      <w:proofErr w:type="spellEnd"/>
-      <w:r>
-        <w:t>;</w:t>
-      </w:r>
-    </w:p>
-    <w:p>
-      <w:pPr>
-        <w:jc w:val="left"/>
-      </w:pPr>
-      <w:r>
-        <w:t xml:space="preserve">    }</w:t>
-      </w:r>
-    </w:p>
-    <w:p>
-      <w:pPr>
-        <w:jc w:val="left"/>
-      </w:pPr>
-    </w:p>
-    <w:p>
-      <w:pPr>
-        <w:jc w:val="left"/>
-      </w:pPr>
-      <w:r>
-        <w:t xml:space="preserve">    @Override</w:t>
-      </w:r>
-    </w:p>
-    <w:p>
-      <w:pPr>
-        <w:jc w:val="left"/>
-      </w:pPr>
-      <w:r>
-        <w:t xml:space="preserve">    </w:t>
-      </w:r>
-      <w:proofErr w:type="gramStart"/>
-      <w:r>
-        <w:t>public</w:t>
-      </w:r>
-      <w:proofErr w:type="gramEnd"/>
-      <w:r>
-        <w:t xml:space="preserve"> </w:t>
-      </w:r>
-      <w:proofErr w:type="spellStart"/>
-      <w:r>
-        <w:t>OpenApiRequestContent</w:t>
-      </w:r>
-      <w:proofErr w:type="spellEnd"/>
-      <w:r>
-        <w:t xml:space="preserve">&lt;T&gt; read(Class&lt;? extends </w:t>
-      </w:r>
-      <w:proofErr w:type="spellStart"/>
-      <w:r>
-        <w:t>OpenApiRequestContent</w:t>
-      </w:r>
-      <w:proofErr w:type="spellEnd"/>
-      <w:r>
-        <w:t xml:space="preserve">&lt;T&gt;&gt; </w:t>
-      </w:r>
-      <w:proofErr w:type="spellStart"/>
-      <w:r>
-        <w:t>clazz</w:t>
-      </w:r>
-      <w:proofErr w:type="spellEnd"/>
-      <w:r>
-        <w:t xml:space="preserve">, </w:t>
-      </w:r>
-      <w:proofErr w:type="spellStart"/>
-      <w:r>
-        <w:t>HttpInputMessage</w:t>
-      </w:r>
-      <w:proofErr w:type="spellEnd"/>
-      <w:r>
-        <w:t xml:space="preserve"> </w:t>
-      </w:r>
-      <w:proofErr w:type="spellStart"/>
-      <w:r>
-        <w:t>inputMessage</w:t>
-      </w:r>
-      <w:proofErr w:type="spellEnd"/>
-      <w:r>
-        <w:t xml:space="preserve">) throws </w:t>
-      </w:r>
-      <w:proofErr w:type="spellStart"/>
-      <w:r>
-        <w:t>IOException</w:t>
-      </w:r>
-      <w:proofErr w:type="spellEnd"/>
-      <w:r>
-        <w:t xml:space="preserve">, </w:t>
-      </w:r>
-      <w:proofErr w:type="spellStart"/>
-      <w:r>
-        <w:t>HttpMessageNotReadableException</w:t>
-      </w:r>
-      <w:proofErr w:type="spellEnd"/>
-      <w:r>
-        <w:t xml:space="preserve"> {</w:t>
-      </w:r>
-    </w:p>
-    <w:p>
-      <w:pPr>
-        <w:jc w:val="left"/>
-      </w:pPr>
-      <w:r>
-        <w:t xml:space="preserve">        String body = </w:t>
-      </w:r>
-      <w:proofErr w:type="spellStart"/>
-      <w:r>
-        <w:t>IOUtils.toString</w:t>
-      </w:r>
-      <w:proofErr w:type="spellEnd"/>
-      <w:r>
-        <w:t>(</w:t>
-      </w:r>
-      <w:proofErr w:type="spellStart"/>
-      <w:r>
-        <w:t>inputMessage.getBody</w:t>
-      </w:r>
-      <w:proofErr w:type="spellEnd"/>
-      <w:r>
-        <w:t>(), StandardCharsets.UTF_8);</w:t>
-      </w:r>
-    </w:p>
-    <w:p>
-      <w:pPr>
-        <w:jc w:val="left"/>
-      </w:pPr>
-      <w:r>
-        <w:t xml:space="preserve">        </w:t>
-      </w:r>
-      <w:proofErr w:type="gramStart"/>
-      <w:r>
-        <w:t>return</w:t>
-      </w:r>
-      <w:proofErr w:type="gramEnd"/>
-      <w:r>
-        <w:t xml:space="preserve"> </w:t>
-      </w:r>
-      <w:proofErr w:type="spellStart"/>
-      <w:r>
-        <w:t>parser.parseNotification</w:t>
-      </w:r>
-      <w:proofErr w:type="spellEnd"/>
-      <w:r>
-        <w:t>(body);</w:t>
-      </w:r>
-    </w:p>
-    <w:p>
-      <w:pPr>
-        <w:jc w:val="left"/>
-      </w:pPr>
-      <w:r>
-        <w:t xml:space="preserve">    }</w:t>
-      </w:r>
-    </w:p>
-    <w:p>
-      <w:pPr>
-        <w:jc w:val="left"/>
-      </w:pPr>
-    </w:p>
-    <w:p>
-      <w:pPr>
-        <w:jc w:val="left"/>
-      </w:pPr>
-      <w:r>
-        <w:t xml:space="preserve">    @Override</w:t>
-      </w:r>
-    </w:p>
-    <w:p>
-      <w:pPr>
-        <w:jc w:val="left"/>
-      </w:pPr>
       <w:r>
         <w:lastRenderedPageBreak/>
-        <w:t xml:space="preserve">    public void write(</w:t>
-      </w:r>
-      <w:proofErr w:type="spellStart"/>
-      <w:r>
-        <w:t>OpenApiRequestContent</w:t>
-      </w:r>
-      <w:proofErr w:type="spellEnd"/>
-      <w:r>
-        <w:t xml:space="preserve">&lt;T&gt; </w:t>
-      </w:r>
-      <w:proofErr w:type="spellStart"/>
-      <w:r>
-        <w:t>tOpenApiRequestContent</w:t>
-      </w:r>
-      <w:proofErr w:type="spellEnd"/>
-      <w:r>
-        <w:t xml:space="preserve">, </w:t>
-      </w:r>
-      <w:proofErr w:type="spellStart"/>
-      <w:r>
-        <w:t>MediaType</w:t>
-      </w:r>
-      <w:proofErr w:type="spellEnd"/>
-      <w:r>
-        <w:t xml:space="preserve"> </w:t>
-      </w:r>
-      <w:proofErr w:type="spellStart"/>
-      <w:r>
-        <w:t>contentType</w:t>
-      </w:r>
-      <w:proofErr w:type="spellEnd"/>
-      <w:r>
-        <w:t xml:space="preserve">, </w:t>
-      </w:r>
-      <w:proofErr w:type="spellStart"/>
-      <w:r>
-        <w:t>HttpOutputMessage</w:t>
-      </w:r>
-      <w:proofErr w:type="spellEnd"/>
-      <w:r>
-        <w:t xml:space="preserve"> </w:t>
-      </w:r>
-      <w:proofErr w:type="spellStart"/>
-      <w:r>
-        <w:t>outputMessage</w:t>
-      </w:r>
-      <w:proofErr w:type="spellEnd"/>
-      <w:r>
-        <w:t xml:space="preserve">) throws </w:t>
-      </w:r>
-      <w:proofErr w:type="spellStart"/>
-      <w:r>
-        <w:t>IOException</w:t>
-      </w:r>
-      <w:proofErr w:type="spellEnd"/>
-      <w:r>
-        <w:t xml:space="preserve">, </w:t>
-      </w:r>
-      <w:proofErr w:type="spellStart"/>
-      <w:r>
-        <w:t>HttpMessageNotWritableException</w:t>
-      </w:r>
-      <w:proofErr w:type="spellEnd"/>
-      <w:r>
-        <w:t xml:space="preserve"> {</w:t>
-      </w:r>
-    </w:p>
-    <w:p>
-      <w:pPr>
-        <w:jc w:val="left"/>
-      </w:pPr>
-      <w:r>
-        <w:t xml:space="preserve">        </w:t>
-      </w:r>
-      <w:proofErr w:type="gramStart"/>
-      <w:r>
-        <w:t>throw</w:t>
-      </w:r>
-      <w:proofErr w:type="gramEnd"/>
-      <w:r>
-        <w:t xml:space="preserve"> new </w:t>
-      </w:r>
-      <w:proofErr w:type="spellStart"/>
-      <w:r>
-        <w:t>UnsupportedOperationException</w:t>
-      </w:r>
-      <w:proofErr w:type="spellEnd"/>
-      <w:r>
-        <w:t>("operation forbidden");</w:t>
-      </w:r>
-    </w:p>
-    <w:p>
-      <w:pPr>
-        <w:jc w:val="left"/>
-      </w:pPr>
-      <w:r>
-        <w:t xml:space="preserve">    }</w:t>
-      </w:r>
-    </w:p>
-    <w:p>
-      <w:pPr>
-        <w:jc w:val="left"/>
-      </w:pPr>
-      <w:r>
         <w:t>}</w:t>
       </w:r>
     </w:p>
@@ -13093,7 +14030,7 @@
         <w:color w:val="323E4F" w:themeColor="text2" w:themeShade="BF"/>
         <w:lang w:val="zh-CN"/>
       </w:rPr>
-      <w:t>10</w:t>
+      <w:t>14</w:t>
     </w:r>
     <w:r>
       <w:rPr>
@@ -13112,16 +14049,31 @@
       </w:rPr>
       <w:t xml:space="preserve"> | </w:t>
     </w:r>
-    <w:fldSimple w:instr="NUMPAGES  \* Arabic  \* MERGEFORMAT">
-      <w:r>
-        <w:rPr>
-          <w:noProof/>
-          <w:color w:val="323E4F" w:themeColor="text2" w:themeShade="BF"/>
-          <w:lang w:val="zh-CN"/>
-        </w:rPr>
-        <w:t>13</w:t>
-      </w:r>
-    </w:fldSimple>
+    <w:r>
+      <w:fldChar w:fldCharType="begin"/>
+    </w:r>
+    <w:r>
+      <w:instrText>NUMPAGES  \* Arabic  \* MERGEFORMAT</w:instrText>
+    </w:r>
+    <w:r>
+      <w:fldChar w:fldCharType="separate"/>
+    </w:r>
+    <w:r>
+      <w:rPr>
+        <w:noProof/>
+        <w:color w:val="323E4F" w:themeColor="text2" w:themeShade="BF"/>
+        <w:lang w:val="zh-CN"/>
+      </w:rPr>
+      <w:t>14</w:t>
+    </w:r>
+    <w:r>
+      <w:rPr>
+        <w:noProof/>
+        <w:color w:val="323E4F" w:themeColor="text2" w:themeShade="BF"/>
+        <w:lang w:val="zh-CN"/>
+      </w:rPr>
+      <w:fldChar w:fldCharType="end"/>
+    </w:r>
   </w:p>
   <w:p>
     <w:pPr>
@@ -16349,7 +17301,7 @@
 </file>
 
 <file path=customXml/itemProps2.xml><?xml version="1.0" encoding="utf-8"?>
-<ds:datastoreItem xmlns:ds="http://schemas.openxmlformats.org/officeDocument/2006/customXml" ds:itemID="{88A587C5-99ED-4790-BC42-00CE2FEE5975}">
+<ds:datastoreItem xmlns:ds="http://schemas.openxmlformats.org/officeDocument/2006/customXml" ds:itemID="{282B2BE8-624E-43AC-8A01-26CEAF6CFED7}">
   <ds:schemaRefs>
     <ds:schemaRef ds:uri="http://schemas.openxmlformats.org/officeDocument/2006/bibliography"/>
   </ds:schemaRefs>

</xml_diff>